<commit_message>
Basics Git Commands Completed
</commit_message>
<xml_diff>
--- a/Git and Github.docx
+++ b/Git and Github.docx
@@ -10,8 +10,6 @@
           <w:numId w:val="1"/>
         </w:numPr>
       </w:pPr>
-      <w:bookmarkStart w:id="0" w:name="_GoBack"/>
-      <w:bookmarkEnd w:id="0"/>
       <w:r>
         <w:t xml:space="preserve">Git and </w:t>
       </w:r>
@@ -29,13 +27,8 @@
           <w:numId w:val="1"/>
         </w:numPr>
       </w:pPr>
-      <w:proofErr w:type="gramStart"/>
-      <w:r>
-        <w:t>Clear :</w:t>
-      </w:r>
-      <w:proofErr w:type="gramEnd"/>
-      <w:r>
-        <w:t>- To clear the data</w:t>
+      <w:r>
+        <w:t>Clear :- To clear the data</w:t>
       </w:r>
     </w:p>
     <w:p>
@@ -47,18 +40,10 @@
         </w:numPr>
       </w:pPr>
       <w:r>
-        <w:t>Git –</w:t>
-      </w:r>
-      <w:proofErr w:type="gramStart"/>
-      <w:r>
-        <w:t xml:space="preserve">version </w:t>
-      </w:r>
-      <w:r>
-        <w:t>:</w:t>
-      </w:r>
-      <w:proofErr w:type="gramEnd"/>
-      <w:r>
-        <w:t xml:space="preserve">: to check the version </w:t>
+        <w:t xml:space="preserve">Git –version </w:t>
+      </w:r>
+      <w:r>
+        <w:t xml:space="preserve">:: to check the version </w:t>
       </w:r>
     </w:p>
     <w:p>
@@ -99,17 +84,12 @@
         <w:t xml:space="preserve">to get an help for </w:t>
       </w:r>
       <w:proofErr w:type="spellStart"/>
-      <w:proofErr w:type="gramStart"/>
       <w:r>
         <w:t>eg</w:t>
       </w:r>
       <w:proofErr w:type="spellEnd"/>
       <w:r>
-        <w:t xml:space="preserve">  (</w:t>
-      </w:r>
-      <w:proofErr w:type="gramEnd"/>
-      <w:r>
-        <w:t xml:space="preserve">get help </w:t>
+        <w:t xml:space="preserve">  (get help </w:t>
       </w:r>
       <w:proofErr w:type="spellStart"/>
       <w:r>
@@ -144,12 +124,10 @@
         <w:t xml:space="preserve">Git config –global </w:t>
       </w:r>
       <w:proofErr w:type="spellStart"/>
-      <w:proofErr w:type="gramStart"/>
       <w:r>
         <w:t>user.email</w:t>
       </w:r>
       <w:proofErr w:type="spellEnd"/>
-      <w:proofErr w:type="gramEnd"/>
       <w:r>
         <w:t xml:space="preserve"> “fargonmer96@gmail.com”</w:t>
       </w:r>
@@ -178,12 +156,10 @@
         <w:t xml:space="preserve">Git config –global </w:t>
       </w:r>
       <w:proofErr w:type="spellStart"/>
-      <w:proofErr w:type="gramStart"/>
       <w:r>
         <w:t>core.editor</w:t>
       </w:r>
       <w:proofErr w:type="spellEnd"/>
-      <w:proofErr w:type="gramEnd"/>
       <w:r>
         <w:t xml:space="preserve"> “notepad”</w:t>
       </w:r>
@@ -230,12 +206,10 @@
         <w:t xml:space="preserve">Git config –global </w:t>
       </w:r>
       <w:proofErr w:type="spellStart"/>
-      <w:proofErr w:type="gramStart"/>
       <w:r>
         <w:t>core.editor</w:t>
       </w:r>
       <w:proofErr w:type="spellEnd"/>
-      <w:proofErr w:type="gramEnd"/>
       <w:r>
         <w:t xml:space="preserve"> “Atom”</w:t>
       </w:r>
@@ -267,7 +241,6 @@
         <w:t xml:space="preserve">username, email, editors which we </w:t>
       </w:r>
       <w:proofErr w:type="spellStart"/>
-      <w:proofErr w:type="gramStart"/>
       <w:r>
         <w:t>setup</w:t>
       </w:r>
@@ -281,7 +254,6 @@
       <w:r>
         <w:t xml:space="preserve"> earlier</w:t>
       </w:r>
-      <w:proofErr w:type="gramEnd"/>
     </w:p>
     <w:p>
       <w:pPr>
@@ -400,16 +372,11 @@
       <w:r>
         <w:t xml:space="preserve"> shop (Make </w:t>
       </w:r>
-      <w:proofErr w:type="gramStart"/>
       <w:r>
         <w:t xml:space="preserve">a  </w:t>
       </w:r>
       <w:r>
-        <w:t>directory</w:t>
-      </w:r>
-      <w:proofErr w:type="gramEnd"/>
-      <w:r>
-        <w:t>)</w:t>
+        <w:t>directory)</w:t>
       </w:r>
     </w:p>
     <w:p>
@@ -455,13 +422,8 @@
         <w:t>Track this directory</w:t>
       </w:r>
       <w:r>
-        <w:t xml:space="preserve"> which you </w:t>
-      </w:r>
-      <w:proofErr w:type="gramStart"/>
-      <w:r>
-        <w:t>created )</w:t>
-      </w:r>
-      <w:proofErr w:type="gramEnd"/>
+        <w:t xml:space="preserve"> which you created )</w:t>
+      </w:r>
       <w:r>
         <w:t xml:space="preserve"> </w:t>
       </w:r>
@@ -488,29 +450,13 @@
         </w:rPr>
       </w:pPr>
       <w:r>
-        <w:t>Cd</w:t>
-      </w:r>
-      <w:proofErr w:type="gramStart"/>
-      <w:r>
-        <w:t xml:space="preserve"> ..</w:t>
-      </w:r>
-      <w:proofErr w:type="gramEnd"/>
-      <w:r>
-        <w:t xml:space="preserve"> to go </w:t>
-      </w:r>
-      <w:proofErr w:type="gramStart"/>
-      <w:r>
-        <w:t>b</w:t>
+        <w:t>Cd .. to go b</w:t>
       </w:r>
       <w:r>
         <w:t xml:space="preserve">ack </w:t>
       </w:r>
       <w:r>
-        <w:t xml:space="preserve"> cd</w:t>
-      </w:r>
-      <w:proofErr w:type="gramEnd"/>
-      <w:r>
-        <w:t xml:space="preserve"> shop</w:t>
+        <w:t xml:space="preserve"> cd shop</w:t>
       </w:r>
     </w:p>
     <w:p>
@@ -521,11 +467,9 @@
           <w:numId w:val="3"/>
         </w:numPr>
       </w:pPr>
-      <w:proofErr w:type="gramStart"/>
       <w:r>
         <w:t>ls -A</w:t>
       </w:r>
-      <w:proofErr w:type="gramEnd"/>
       <w:r>
         <w:rPr>
           <w:noProof/>
@@ -564,7 +508,7 @@
           </mc:Choice>
           <mc:Fallback>
             <w:pict>
-              <v:shapetype w14:anchorId="423F27F4" id="_x0000_t75" coordsize="21600,21600" o:spt="75" o:preferrelative="t" path="m@4@5l@4@11@9@11@9@5xe" filled="f" stroked="f">
+              <v:shapetype w14:anchorId="53883A66" id="_x0000_t75" coordsize="21600,21600" o:spt="75" o:preferrelative="t" path="m@4@5l@4@11@9@11@9@5xe" filled="f" stroked="f">
                 <v:stroke joinstyle="miter"/>
                 <v:formulas>
                   <v:f eqn="if lineDrawn pixelLineWidth 0"/>
@@ -583,7 +527,7 @@
                 <v:path o:extrusionok="f" gradientshapeok="t" o:connecttype="rect"/>
                 <o:lock v:ext="edit" aspectratio="t"/>
               </v:shapetype>
-              <v:shape id="Ink 2" o:spid="_x0000_s1026" type="#_x0000_t75" style="position:absolute;margin-left:275.55pt;margin-top:24.3pt;width:1.45pt;height:1.45pt;z-index:251660288;visibility:visible;mso-wrap-style:square;mso-wrap-distance-left:9pt;mso-wrap-distance-top:0;mso-wrap-distance-right:9pt;mso-wrap-distance-bottom:0;mso-position-horizontal:absolute;mso-position-horizontal-relative:text;mso-position-vertical:absolute;mso-position-vertical-relative:text" o:gfxdata="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">
+              <v:shape id="Ink 2" o:spid="_x0000_s1026" type="#_x0000_t75" style="position:absolute;margin-left:275.55pt;margin-top:24.3pt;width:1.45pt;height:1.45pt;z-index:251660288;visibility:visible;mso-wrap-style:square;mso-wrap-distance-left:9pt;mso-wrap-distance-top:0;mso-wrap-distance-right:9pt;mso-wrap-distance-bottom:0;mso-position-horizontal:absolute;mso-position-horizontal-relative:text;mso-position-vertical:absolute;mso-position-vertical-relative:text" o:gfxdata="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">
                 <v:imagedata r:id="rId7" o:title=""/>
               </v:shape>
             </w:pict>
@@ -628,7 +572,7 @@
           </mc:Choice>
           <mc:Fallback>
             <w:pict>
-              <v:shape w14:anchorId="3660241E" id="Ink 1" o:spid="_x0000_s1026" type="#_x0000_t75" style="position:absolute;margin-left:235.15pt;margin-top:118.15pt;width:4.95pt;height:3.5pt;z-index:251659264;visibility:visible;mso-wrap-style:square;mso-wrap-distance-left:9pt;mso-wrap-distance-top:0;mso-wrap-distance-right:9pt;mso-wrap-distance-bottom:0;mso-position-horizontal:absolute;mso-position-horizontal-relative:text;mso-position-vertical:absolute;mso-position-vertical-relative:text" o:gfxdata="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">
+              <v:shape w14:anchorId="73FFCFE7" id="Ink 1" o:spid="_x0000_s1026" type="#_x0000_t75" style="position:absolute;margin-left:235.15pt;margin-top:118.15pt;width:4.95pt;height:3.55pt;z-index:251659264;visibility:visible;mso-wrap-style:square;mso-wrap-distance-left:9pt;mso-wrap-distance-top:0;mso-wrap-distance-right:9pt;mso-wrap-distance-bottom:0;mso-position-horizontal:absolute;mso-position-horizontal-relative:text;mso-position-vertical:absolute;mso-position-vertical-relative:text" o:gfxdata="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">
                 <v:imagedata r:id="rId9" o:title=""/>
               </v:shape>
             </w:pict>
@@ -650,13 +594,8 @@
           <w:numId w:val="3"/>
         </w:numPr>
       </w:pPr>
-      <w:proofErr w:type="gramStart"/>
-      <w:r>
-        <w:t>cd .git</w:t>
-      </w:r>
-      <w:proofErr w:type="gramEnd"/>
-      <w:r>
-        <w:t xml:space="preserve"> </w:t>
+      <w:r>
+        <w:t xml:space="preserve">cd .git </w:t>
       </w:r>
     </w:p>
     <w:p>
@@ -668,21 +607,13 @@
         </w:numPr>
       </w:pPr>
       <w:r>
-        <w:t>ls -</w:t>
-      </w:r>
-      <w:proofErr w:type="gramStart"/>
-      <w:r>
-        <w:t>A</w:t>
+        <w:t>ls -A</w:t>
       </w:r>
       <w:r>
         <w:t xml:space="preserve"> </w:t>
       </w:r>
       <w:r>
-        <w:t xml:space="preserve"> Number</w:t>
-      </w:r>
-      <w:proofErr w:type="gramEnd"/>
-      <w:r>
-        <w:t xml:space="preserve"> of items git placed in this dir.</w:t>
+        <w:t xml:space="preserve"> Number of items git placed in this dir.</w:t>
       </w:r>
     </w:p>
     <w:p>
@@ -694,14 +625,21 @@
         </w:numPr>
       </w:pPr>
       <w:r>
-        <w:t>t</w:t>
-      </w:r>
-      <w:r>
-        <w:t>ouch li</w:t>
-      </w:r>
-      <w:r>
-        <w:t>sts.txt</w:t>
-      </w:r>
+        <w:rPr>
+          <w:b/>
+          <w:bCs/>
+        </w:rPr>
+        <w:t xml:space="preserve">Git </w:t>
+      </w:r>
+      <w:proofErr w:type="spellStart"/>
+      <w:r>
+        <w:rPr>
+          <w:b/>
+          <w:bCs/>
+        </w:rPr>
+        <w:t>st</w:t>
+      </w:r>
+      <w:proofErr w:type="spellEnd"/>
       <w:r>
         <w:t xml:space="preserve"> </w:t>
       </w:r>
@@ -754,15 +692,7 @@
         <w:t>git add list.txt [</w:t>
       </w:r>
       <w:r>
-        <w:t xml:space="preserve">Tells git to start tracking this </w:t>
-      </w:r>
-      <w:proofErr w:type="gramStart"/>
-      <w:r>
-        <w:t>particular file</w:t>
-      </w:r>
-      <w:proofErr w:type="gramEnd"/>
-      <w:r>
-        <w:t>]</w:t>
+        <w:t>Tells git to start tracking this particular file]</w:t>
       </w:r>
       <w:r>
         <w:t xml:space="preserve"> this is called staging </w:t>
@@ -793,15 +723,7 @@
         <w:t xml:space="preserve">git log </w:t>
       </w:r>
       <w:r>
-        <w:t xml:space="preserve">[ tells us the history </w:t>
-      </w:r>
-      <w:proofErr w:type="gramStart"/>
-      <w:r>
-        <w:t>of  commits</w:t>
-      </w:r>
-      <w:proofErr w:type="gramEnd"/>
-      <w:r>
-        <w:t xml:space="preserve"> for this file]</w:t>
+        <w:t>[ tells us the history of  commits for this file]</w:t>
       </w:r>
     </w:p>
     <w:p>
@@ -858,6 +780,12 @@
           <w:noProof/>
         </w:rPr>
         <w:lastRenderedPageBreak/>
+        <w:t>no</w:t>
+      </w:r>
+      <w:r>
+        <w:rPr>
+          <w:noProof/>
+        </w:rPr>
         <w:drawing>
           <wp:inline distT="0" distB="0" distL="0" distR="0" wp14:anchorId="4B76B720" wp14:editId="3C2622F5">
             <wp:extent cx="5943600" cy="5358130"/>
@@ -900,6 +828,2083 @@
         <w:ind w:left="1440"/>
       </w:pPr>
     </w:p>
+    <w:p>
+      <w:pPr>
+        <w:ind w:left="1440"/>
+        <w:jc w:val="center"/>
+        <w:rPr>
+          <w:b/>
+          <w:bCs/>
+        </w:rPr>
+      </w:pPr>
+      <w:r>
+        <w:rPr>
+          <w:b/>
+          <w:bCs/>
+        </w:rPr>
+        <w:t>Exploring Git</w:t>
+      </w:r>
+    </w:p>
+    <w:p>
+      <w:pPr>
+        <w:pStyle w:val="ListParagraph"/>
+        <w:numPr>
+          <w:ilvl w:val="0"/>
+          <w:numId w:val="4"/>
+        </w:numPr>
+      </w:pPr>
+      <w:r>
+        <w:t>We opened the</w:t>
+      </w:r>
+      <w:r>
+        <w:rPr>
+          <w:b/>
+          <w:bCs/>
+        </w:rPr>
+        <w:t xml:space="preserve"> notepad list.txt</w:t>
+      </w:r>
+      <w:r>
+        <w:rPr>
+          <w:b/>
+          <w:bCs/>
+        </w:rPr>
+        <w:t xml:space="preserve"> </w:t>
+      </w:r>
+      <w:r>
+        <w:t>and added some items in my shopping list</w:t>
+      </w:r>
+    </w:p>
+    <w:p>
+      <w:pPr>
+        <w:pStyle w:val="ListParagraph"/>
+        <w:numPr>
+          <w:ilvl w:val="0"/>
+          <w:numId w:val="4"/>
+        </w:numPr>
+      </w:pPr>
+      <w:r>
+        <w:t xml:space="preserve">When I check my </w:t>
+      </w:r>
+      <w:r>
+        <w:rPr>
+          <w:b/>
+          <w:bCs/>
+        </w:rPr>
+        <w:t>git status</w:t>
+      </w:r>
+      <w:r>
+        <w:t xml:space="preserve"> it displays you have modified the file and it’s on master. But it hasn’t been told to save a snapshot of this yet.</w:t>
+      </w:r>
+    </w:p>
+    <w:p>
+      <w:pPr>
+        <w:pStyle w:val="ListParagraph"/>
+        <w:ind w:left="1800"/>
+      </w:pPr>
+      <w:r>
+        <w:rPr>
+          <w:noProof/>
+        </w:rPr>
+        <w:lastRenderedPageBreak/>
+        <w:drawing>
+          <wp:inline distT="0" distB="0" distL="0" distR="0" wp14:anchorId="2EC710D7" wp14:editId="64BB6B9C">
+            <wp:extent cx="5943600" cy="1904365"/>
+            <wp:effectExtent l="0" t="0" r="0" b="635"/>
+            <wp:docPr id="3" name="Picture 3"/>
+            <wp:cNvGraphicFramePr>
+              <a:graphicFrameLocks xmlns:a="http://schemas.openxmlformats.org/drawingml/2006/main" noChangeAspect="1"/>
+            </wp:cNvGraphicFramePr>
+            <a:graphic xmlns:a="http://schemas.openxmlformats.org/drawingml/2006/main">
+              <a:graphicData uri="http://schemas.openxmlformats.org/drawingml/2006/picture">
+                <pic:pic xmlns:pic="http://schemas.openxmlformats.org/drawingml/2006/picture">
+                  <pic:nvPicPr>
+                    <pic:cNvPr id="1" name=""/>
+                    <pic:cNvPicPr/>
+                  </pic:nvPicPr>
+                  <pic:blipFill>
+                    <a:blip r:embed="rId12"/>
+                    <a:stretch>
+                      <a:fillRect/>
+                    </a:stretch>
+                  </pic:blipFill>
+                  <pic:spPr>
+                    <a:xfrm>
+                      <a:off x="0" y="0"/>
+                      <a:ext cx="5943600" cy="1904365"/>
+                    </a:xfrm>
+                    <a:prstGeom prst="rect">
+                      <a:avLst/>
+                    </a:prstGeom>
+                  </pic:spPr>
+                </pic:pic>
+              </a:graphicData>
+            </a:graphic>
+          </wp:inline>
+        </w:drawing>
+      </w:r>
+    </w:p>
+    <w:p>
+      <w:pPr>
+        <w:pStyle w:val="ListParagraph"/>
+        <w:ind w:left="1800"/>
+      </w:pPr>
+    </w:p>
+    <w:p>
+      <w:pPr>
+        <w:pStyle w:val="ListParagraph"/>
+        <w:numPr>
+          <w:ilvl w:val="0"/>
+          <w:numId w:val="4"/>
+        </w:numPr>
+        <w:rPr>
+          <w:b/>
+          <w:bCs/>
+        </w:rPr>
+      </w:pPr>
+      <w:r>
+        <w:rPr>
+          <w:b/>
+          <w:bCs/>
+        </w:rPr>
+        <w:t xml:space="preserve">Git diff </w:t>
+      </w:r>
+      <w:r>
+        <w:t>will tell the changes that we made in the text file.</w:t>
+      </w:r>
+      <w:r>
+        <w:t xml:space="preserve"> (Compares the previous and present changes we </w:t>
+      </w:r>
+    </w:p>
+    <w:p>
+      <w:pPr>
+        <w:pStyle w:val="ListParagraph"/>
+        <w:numPr>
+          <w:ilvl w:val="0"/>
+          <w:numId w:val="4"/>
+        </w:numPr>
+        <w:rPr>
+          <w:b/>
+          <w:bCs/>
+        </w:rPr>
+      </w:pPr>
+      <w:r>
+        <w:rPr>
+          <w:b/>
+          <w:bCs/>
+        </w:rPr>
+        <w:t xml:space="preserve">Git add list.txt </w:t>
+      </w:r>
+      <w:r>
+        <w:t xml:space="preserve">and </w:t>
+      </w:r>
+      <w:r>
+        <w:rPr>
+          <w:b/>
+          <w:bCs/>
+        </w:rPr>
+        <w:t xml:space="preserve">git status  </w:t>
+      </w:r>
+      <w:r>
+        <w:t xml:space="preserve"> shows the below .</w:t>
+      </w:r>
+    </w:p>
+    <w:p>
+      <w:pPr>
+        <w:pStyle w:val="ListParagraph"/>
+        <w:ind w:left="1800"/>
+        <w:rPr>
+          <w:b/>
+          <w:bCs/>
+        </w:rPr>
+      </w:pPr>
+      <w:r>
+        <w:rPr>
+          <w:noProof/>
+        </w:rPr>
+        <w:drawing>
+          <wp:inline distT="0" distB="0" distL="0" distR="0" wp14:anchorId="6F19A12C" wp14:editId="514666D6">
+            <wp:extent cx="5943600" cy="3753485"/>
+            <wp:effectExtent l="0" t="0" r="0" b="0"/>
+            <wp:docPr id="7" name="Picture 7"/>
+            <wp:cNvGraphicFramePr>
+              <a:graphicFrameLocks xmlns:a="http://schemas.openxmlformats.org/drawingml/2006/main" noChangeAspect="1"/>
+            </wp:cNvGraphicFramePr>
+            <a:graphic xmlns:a="http://schemas.openxmlformats.org/drawingml/2006/main">
+              <a:graphicData uri="http://schemas.openxmlformats.org/drawingml/2006/picture">
+                <pic:pic xmlns:pic="http://schemas.openxmlformats.org/drawingml/2006/picture">
+                  <pic:nvPicPr>
+                    <pic:cNvPr id="1" name=""/>
+                    <pic:cNvPicPr/>
+                  </pic:nvPicPr>
+                  <pic:blipFill>
+                    <a:blip r:embed="rId13"/>
+                    <a:stretch>
+                      <a:fillRect/>
+                    </a:stretch>
+                  </pic:blipFill>
+                  <pic:spPr>
+                    <a:xfrm>
+                      <a:off x="0" y="0"/>
+                      <a:ext cx="5943600" cy="3753485"/>
+                    </a:xfrm>
+                    <a:prstGeom prst="rect">
+                      <a:avLst/>
+                    </a:prstGeom>
+                  </pic:spPr>
+                </pic:pic>
+              </a:graphicData>
+            </a:graphic>
+          </wp:inline>
+        </w:drawing>
+      </w:r>
+    </w:p>
+    <w:p>
+      <w:pPr>
+        <w:pStyle w:val="ListParagraph"/>
+        <w:ind w:left="1800"/>
+        <w:rPr>
+          <w:b/>
+          <w:bCs/>
+        </w:rPr>
+      </w:pPr>
+    </w:p>
+    <w:p>
+      <w:pPr>
+        <w:pStyle w:val="ListParagraph"/>
+        <w:numPr>
+          <w:ilvl w:val="0"/>
+          <w:numId w:val="4"/>
+        </w:numPr>
+        <w:rPr>
+          <w:b/>
+          <w:bCs/>
+        </w:rPr>
+      </w:pPr>
+      <w:r>
+        <w:t xml:space="preserve">We have to commit that file to the master by using </w:t>
+      </w:r>
+      <w:r>
+        <w:rPr>
+          <w:b/>
+          <w:bCs/>
+        </w:rPr>
+        <w:t xml:space="preserve"> </w:t>
+      </w:r>
+    </w:p>
+    <w:p>
+      <w:pPr>
+        <w:pStyle w:val="ListParagraph"/>
+        <w:numPr>
+          <w:ilvl w:val="0"/>
+          <w:numId w:val="4"/>
+        </w:numPr>
+        <w:rPr>
+          <w:b/>
+          <w:bCs/>
+        </w:rPr>
+      </w:pPr>
+    </w:p>
+    <w:p>
+      <w:pPr>
+        <w:pStyle w:val="ListParagraph"/>
+        <w:ind w:left="1800"/>
+        <w:rPr>
+          <w:b/>
+          <w:bCs/>
+        </w:rPr>
+      </w:pPr>
+      <w:r>
+        <w:rPr>
+          <w:noProof/>
+        </w:rPr>
+        <w:lastRenderedPageBreak/>
+        <w:drawing>
+          <wp:inline distT="0" distB="0" distL="0" distR="0" wp14:anchorId="5F3CD024" wp14:editId="1BB424AA">
+            <wp:extent cx="5943600" cy="6426835"/>
+            <wp:effectExtent l="0" t="0" r="0" b="0"/>
+            <wp:docPr id="9" name="Picture 9"/>
+            <wp:cNvGraphicFramePr>
+              <a:graphicFrameLocks xmlns:a="http://schemas.openxmlformats.org/drawingml/2006/main" noChangeAspect="1"/>
+            </wp:cNvGraphicFramePr>
+            <a:graphic xmlns:a="http://schemas.openxmlformats.org/drawingml/2006/main">
+              <a:graphicData uri="http://schemas.openxmlformats.org/drawingml/2006/picture">
+                <pic:pic xmlns:pic="http://schemas.openxmlformats.org/drawingml/2006/picture">
+                  <pic:nvPicPr>
+                    <pic:cNvPr id="1" name=""/>
+                    <pic:cNvPicPr/>
+                  </pic:nvPicPr>
+                  <pic:blipFill>
+                    <a:blip r:embed="rId14"/>
+                    <a:stretch>
+                      <a:fillRect/>
+                    </a:stretch>
+                  </pic:blipFill>
+                  <pic:spPr>
+                    <a:xfrm>
+                      <a:off x="0" y="0"/>
+                      <a:ext cx="5943600" cy="6426835"/>
+                    </a:xfrm>
+                    <a:prstGeom prst="rect">
+                      <a:avLst/>
+                    </a:prstGeom>
+                  </pic:spPr>
+                </pic:pic>
+              </a:graphicData>
+            </a:graphic>
+          </wp:inline>
+        </w:drawing>
+      </w:r>
+    </w:p>
+    <w:p>
+      <w:pPr>
+        <w:pStyle w:val="ListParagraph"/>
+        <w:ind w:left="1800"/>
+        <w:rPr>
+          <w:b/>
+          <w:bCs/>
+        </w:rPr>
+      </w:pPr>
+    </w:p>
+    <w:p>
+      <w:pPr>
+        <w:pStyle w:val="ListParagraph"/>
+        <w:numPr>
+          <w:ilvl w:val="0"/>
+          <w:numId w:val="4"/>
+        </w:numPr>
+        <w:rPr>
+          <w:b/>
+          <w:bCs/>
+        </w:rPr>
+      </w:pPr>
+      <w:r>
+        <w:rPr>
+          <w:b/>
+          <w:bCs/>
+        </w:rPr>
+        <w:t xml:space="preserve">Git log -1 </w:t>
+      </w:r>
+      <w:r>
+        <w:rPr>
+          <w:b/>
+          <w:bCs/>
+        </w:rPr>
+        <w:t xml:space="preserve"> </w:t>
+      </w:r>
+      <w:r>
+        <w:t xml:space="preserve"> it will gives us the latest commit</w:t>
+      </w:r>
+    </w:p>
+    <w:p>
+      <w:pPr>
+        <w:pStyle w:val="ListParagraph"/>
+        <w:ind w:left="1800"/>
+        <w:jc w:val="center"/>
+        <w:rPr>
+          <w:b/>
+          <w:bCs/>
+        </w:rPr>
+      </w:pPr>
+      <w:r>
+        <w:rPr>
+          <w:b/>
+          <w:bCs/>
+        </w:rPr>
+        <w:t>Git diff</w:t>
+      </w:r>
+    </w:p>
+    <w:p>
+      <w:pPr>
+        <w:pStyle w:val="ListParagraph"/>
+        <w:numPr>
+          <w:ilvl w:val="0"/>
+          <w:numId w:val="5"/>
+        </w:numPr>
+        <w:rPr>
+          <w:b/>
+          <w:bCs/>
+        </w:rPr>
+      </w:pPr>
+      <w:r>
+        <w:rPr>
+          <w:b/>
+          <w:bCs/>
+        </w:rPr>
+        <w:t xml:space="preserve">Git diff – staged </w:t>
+      </w:r>
+      <w:r>
+        <w:t xml:space="preserve"> Before committing if we want to see the diff then we do staging</w:t>
+      </w:r>
+    </w:p>
+    <w:p>
+      <w:pPr>
+        <w:ind w:left="1800"/>
+        <w:jc w:val="center"/>
+        <w:rPr>
+          <w:b/>
+          <w:bCs/>
+        </w:rPr>
+      </w:pPr>
+      <w:r>
+        <w:rPr>
+          <w:b/>
+          <w:bCs/>
+        </w:rPr>
+        <w:t>Head</w:t>
+      </w:r>
+    </w:p>
+    <w:p>
+      <w:pPr>
+        <w:pStyle w:val="ListParagraph"/>
+        <w:numPr>
+          <w:ilvl w:val="0"/>
+          <w:numId w:val="7"/>
+        </w:numPr>
+        <w:rPr>
+          <w:b/>
+          <w:bCs/>
+        </w:rPr>
+      </w:pPr>
+      <w:r>
+        <w:rPr>
+          <w:b/>
+          <w:bCs/>
+        </w:rPr>
+        <w:t xml:space="preserve">Git diff </w:t>
+      </w:r>
+      <w:r>
+        <w:t>and commit code 5 digits</w:t>
+      </w:r>
+      <w:r>
+        <w:rPr>
+          <w:b/>
+          <w:bCs/>
+        </w:rPr>
+        <w:t xml:space="preserve"> list.txt : </w:t>
+      </w:r>
+      <w:r>
+        <w:t xml:space="preserve"> shows the difference between the two files .</w:t>
+      </w:r>
+    </w:p>
+    <w:p>
+      <w:pPr>
+        <w:pStyle w:val="ListParagraph"/>
+        <w:ind w:left="1608"/>
+        <w:rPr>
+          <w:b/>
+          <w:bCs/>
+        </w:rPr>
+      </w:pPr>
+      <w:r>
+        <w:rPr>
+          <w:noProof/>
+        </w:rPr>
+        <w:lastRenderedPageBreak/>
+        <w:drawing>
+          <wp:inline distT="0" distB="0" distL="0" distR="0" wp14:anchorId="1495201A" wp14:editId="3CF07F8C">
+            <wp:extent cx="5943600" cy="6433820"/>
+            <wp:effectExtent l="0" t="0" r="0" b="5080"/>
+            <wp:docPr id="10" name="Picture 10"/>
+            <wp:cNvGraphicFramePr>
+              <a:graphicFrameLocks xmlns:a="http://schemas.openxmlformats.org/drawingml/2006/main" noChangeAspect="1"/>
+            </wp:cNvGraphicFramePr>
+            <a:graphic xmlns:a="http://schemas.openxmlformats.org/drawingml/2006/main">
+              <a:graphicData uri="http://schemas.openxmlformats.org/drawingml/2006/picture">
+                <pic:pic xmlns:pic="http://schemas.openxmlformats.org/drawingml/2006/picture">
+                  <pic:nvPicPr>
+                    <pic:cNvPr id="1" name=""/>
+                    <pic:cNvPicPr/>
+                  </pic:nvPicPr>
+                  <pic:blipFill>
+                    <a:blip r:embed="rId15"/>
+                    <a:stretch>
+                      <a:fillRect/>
+                    </a:stretch>
+                  </pic:blipFill>
+                  <pic:spPr>
+                    <a:xfrm>
+                      <a:off x="0" y="0"/>
+                      <a:ext cx="5943600" cy="6433820"/>
+                    </a:xfrm>
+                    <a:prstGeom prst="rect">
+                      <a:avLst/>
+                    </a:prstGeom>
+                  </pic:spPr>
+                </pic:pic>
+              </a:graphicData>
+            </a:graphic>
+          </wp:inline>
+        </w:drawing>
+      </w:r>
+    </w:p>
+    <w:p>
+      <w:pPr>
+        <w:pStyle w:val="ListParagraph"/>
+        <w:numPr>
+          <w:ilvl w:val="0"/>
+          <w:numId w:val="7"/>
+        </w:numPr>
+        <w:rPr>
+          <w:b/>
+          <w:bCs/>
+        </w:rPr>
+      </w:pPr>
+      <w:r>
+        <w:rPr>
+          <w:b/>
+          <w:bCs/>
+        </w:rPr>
+        <w:t xml:space="preserve">Git checkout head~4 list.txt : </w:t>
+      </w:r>
+      <w:r>
+        <w:t xml:space="preserve">We get the original file(Root file) before we make any changes. </w:t>
+      </w:r>
+    </w:p>
+    <w:p>
+      <w:pPr>
+        <w:pStyle w:val="ListParagraph"/>
+        <w:ind w:left="1608"/>
+      </w:pPr>
+      <w:r>
+        <w:rPr>
+          <w:noProof/>
+        </w:rPr>
+        <w:drawing>
+          <wp:inline distT="0" distB="0" distL="0" distR="0" wp14:anchorId="2D9C9F36" wp14:editId="6466FA5D">
+            <wp:extent cx="5943600" cy="756920"/>
+            <wp:effectExtent l="0" t="0" r="0" b="5080"/>
+            <wp:docPr id="11" name="Picture 11"/>
+            <wp:cNvGraphicFramePr>
+              <a:graphicFrameLocks xmlns:a="http://schemas.openxmlformats.org/drawingml/2006/main" noChangeAspect="1"/>
+            </wp:cNvGraphicFramePr>
+            <a:graphic xmlns:a="http://schemas.openxmlformats.org/drawingml/2006/main">
+              <a:graphicData uri="http://schemas.openxmlformats.org/drawingml/2006/picture">
+                <pic:pic xmlns:pic="http://schemas.openxmlformats.org/drawingml/2006/picture">
+                  <pic:nvPicPr>
+                    <pic:cNvPr id="1" name=""/>
+                    <pic:cNvPicPr/>
+                  </pic:nvPicPr>
+                  <pic:blipFill>
+                    <a:blip r:embed="rId16"/>
+                    <a:stretch>
+                      <a:fillRect/>
+                    </a:stretch>
+                  </pic:blipFill>
+                  <pic:spPr>
+                    <a:xfrm>
+                      <a:off x="0" y="0"/>
+                      <a:ext cx="5943600" cy="756920"/>
+                    </a:xfrm>
+                    <a:prstGeom prst="rect">
+                      <a:avLst/>
+                    </a:prstGeom>
+                  </pic:spPr>
+                </pic:pic>
+              </a:graphicData>
+            </a:graphic>
+          </wp:inline>
+        </w:drawing>
+      </w:r>
+      <w:r>
+        <w:t xml:space="preserve"> </w:t>
+      </w:r>
+    </w:p>
+    <w:p>
+      <w:pPr>
+        <w:pStyle w:val="ListParagraph"/>
+        <w:ind w:left="1608"/>
+      </w:pPr>
+    </w:p>
+    <w:p>
+      <w:pPr>
+        <w:pStyle w:val="ListParagraph"/>
+        <w:numPr>
+          <w:ilvl w:val="0"/>
+          <w:numId w:val="7"/>
+        </w:numPr>
+        <w:rPr>
+          <w:b/>
+          <w:bCs/>
+        </w:rPr>
+      </w:pPr>
+      <w:r>
+        <w:t>This will give the latest version of your shopping list</w:t>
+      </w:r>
+    </w:p>
+    <w:p>
+      <w:pPr>
+        <w:pStyle w:val="ListParagraph"/>
+        <w:ind w:left="1608"/>
+        <w:rPr>
+          <w:b/>
+          <w:bCs/>
+        </w:rPr>
+      </w:pPr>
+      <w:r>
+        <w:rPr>
+          <w:noProof/>
+        </w:rPr>
+        <w:lastRenderedPageBreak/>
+        <w:drawing>
+          <wp:inline distT="0" distB="0" distL="0" distR="0" wp14:anchorId="46DEB9E1" wp14:editId="698DCC0B">
+            <wp:extent cx="5724525" cy="1085850"/>
+            <wp:effectExtent l="0" t="0" r="9525" b="0"/>
+            <wp:docPr id="13" name="Picture 13"/>
+            <wp:cNvGraphicFramePr>
+              <a:graphicFrameLocks xmlns:a="http://schemas.openxmlformats.org/drawingml/2006/main" noChangeAspect="1"/>
+            </wp:cNvGraphicFramePr>
+            <a:graphic xmlns:a="http://schemas.openxmlformats.org/drawingml/2006/main">
+              <a:graphicData uri="http://schemas.openxmlformats.org/drawingml/2006/picture">
+                <pic:pic xmlns:pic="http://schemas.openxmlformats.org/drawingml/2006/picture">
+                  <pic:nvPicPr>
+                    <pic:cNvPr id="1" name=""/>
+                    <pic:cNvPicPr/>
+                  </pic:nvPicPr>
+                  <pic:blipFill>
+                    <a:blip r:embed="rId17"/>
+                    <a:stretch>
+                      <a:fillRect/>
+                    </a:stretch>
+                  </pic:blipFill>
+                  <pic:spPr>
+                    <a:xfrm>
+                      <a:off x="0" y="0"/>
+                      <a:ext cx="5724525" cy="1085850"/>
+                    </a:xfrm>
+                    <a:prstGeom prst="rect">
+                      <a:avLst/>
+                    </a:prstGeom>
+                  </pic:spPr>
+                </pic:pic>
+              </a:graphicData>
+            </a:graphic>
+          </wp:inline>
+        </w:drawing>
+      </w:r>
+    </w:p>
+    <w:p>
+      <w:pPr>
+        <w:pStyle w:val="ListParagraph"/>
+        <w:ind w:left="1608"/>
+        <w:rPr>
+          <w:b/>
+          <w:bCs/>
+        </w:rPr>
+      </w:pPr>
+      <w:r>
+        <w:rPr>
+          <w:b/>
+          <w:bCs/>
+        </w:rPr>
+        <w:t xml:space="preserve"> </w:t>
+      </w:r>
+    </w:p>
+    <w:p>
+      <w:pPr>
+        <w:pStyle w:val="ListParagraph"/>
+        <w:ind w:left="1608"/>
+        <w:rPr>
+          <w:b/>
+          <w:bCs/>
+        </w:rPr>
+      </w:pPr>
+    </w:p>
+    <w:p>
+      <w:pPr>
+        <w:pStyle w:val="ListParagraph"/>
+        <w:ind w:left="1608"/>
+        <w:jc w:val="center"/>
+        <w:rPr>
+          <w:b/>
+          <w:bCs/>
+        </w:rPr>
+      </w:pPr>
+      <w:r>
+        <w:rPr>
+          <w:b/>
+          <w:bCs/>
+        </w:rPr>
+        <w:t>Making corrections Git reset</w:t>
+      </w:r>
+    </w:p>
+    <w:p>
+      <w:pPr>
+        <w:pStyle w:val="ListParagraph"/>
+        <w:numPr>
+          <w:ilvl w:val="0"/>
+          <w:numId w:val="9"/>
+        </w:numPr>
+        <w:rPr>
+          <w:b/>
+          <w:bCs/>
+        </w:rPr>
+      </w:pPr>
+      <w:r>
+        <w:rPr>
+          <w:b/>
+          <w:bCs/>
+        </w:rPr>
+        <w:t>What happens when make mistakes ?</w:t>
+      </w:r>
+    </w:p>
+    <w:p>
+      <w:pPr>
+        <w:pStyle w:val="ListParagraph"/>
+        <w:numPr>
+          <w:ilvl w:val="0"/>
+          <w:numId w:val="9"/>
+        </w:numPr>
+        <w:rPr>
+          <w:b/>
+          <w:bCs/>
+        </w:rPr>
+      </w:pPr>
+      <w:r>
+        <w:t xml:space="preserve">Use this </w:t>
+      </w:r>
+      <w:proofErr w:type="spellStart"/>
+      <w:r>
+        <w:t>cmd</w:t>
+      </w:r>
+      <w:proofErr w:type="spellEnd"/>
+      <w:r>
+        <w:t xml:space="preserve"> to undo those changes </w:t>
+      </w:r>
+      <w:r>
+        <w:rPr>
+          <w:b/>
+          <w:bCs/>
+        </w:rPr>
+        <w:t xml:space="preserve"> git reset list.txt</w:t>
+      </w:r>
+      <w:r>
+        <w:rPr>
+          <w:b/>
+          <w:bCs/>
+        </w:rPr>
+        <w:t xml:space="preserve">   </w:t>
+      </w:r>
+      <w:r>
+        <w:t xml:space="preserve">Git diff –staged </w:t>
+      </w:r>
+    </w:p>
+    <w:p>
+      <w:pPr>
+        <w:pStyle w:val="ListParagraph"/>
+        <w:numPr>
+          <w:ilvl w:val="0"/>
+          <w:numId w:val="9"/>
+        </w:numPr>
+        <w:rPr>
+          <w:b/>
+          <w:bCs/>
+        </w:rPr>
+      </w:pPr>
+      <w:r>
+        <w:t>Mistake file commit</w:t>
+      </w:r>
+      <w:r>
+        <w:t xml:space="preserve"> to</w:t>
+      </w:r>
+      <w:r>
+        <w:t xml:space="preserve"> and we have to reset to previous file then </w:t>
+      </w:r>
+    </w:p>
+    <w:p>
+      <w:pPr>
+        <w:pStyle w:val="ListParagraph"/>
+        <w:ind w:left="1800"/>
+      </w:pPr>
+      <w:r>
+        <w:rPr>
+          <w:b/>
+          <w:bCs/>
+        </w:rPr>
+        <w:t>Git reset head~1 –soft :-</w:t>
+      </w:r>
+      <w:r>
+        <w:t xml:space="preserve">It removes our mistakes commit files </w:t>
+      </w:r>
+    </w:p>
+    <w:p>
+      <w:pPr>
+        <w:pStyle w:val="ListParagraph"/>
+        <w:numPr>
+          <w:ilvl w:val="0"/>
+          <w:numId w:val="9"/>
+        </w:numPr>
+      </w:pPr>
+      <w:r>
+        <w:t xml:space="preserve">Latest commit has been removed but the </w:t>
+      </w:r>
+      <w:r>
+        <w:rPr>
+          <w:b/>
+          <w:bCs/>
+        </w:rPr>
+        <w:t>staged</w:t>
+      </w:r>
+      <w:r>
+        <w:t xml:space="preserve"> part has been there.</w:t>
+      </w:r>
+    </w:p>
+    <w:p>
+      <w:pPr>
+        <w:pStyle w:val="ListParagraph"/>
+        <w:numPr>
+          <w:ilvl w:val="1"/>
+          <w:numId w:val="9"/>
+        </w:numPr>
+      </w:pPr>
+      <w:r>
+        <w:t xml:space="preserve">Then we use </w:t>
+      </w:r>
+      <w:r>
+        <w:rPr>
+          <w:b/>
+          <w:bCs/>
+        </w:rPr>
+        <w:t>git reset head~1 –mixed</w:t>
+      </w:r>
+    </w:p>
+    <w:p>
+      <w:pPr>
+        <w:pStyle w:val="ListParagraph"/>
+        <w:numPr>
+          <w:ilvl w:val="0"/>
+          <w:numId w:val="9"/>
+        </w:numPr>
+      </w:pPr>
+      <w:r>
+        <w:rPr>
+          <w:b/>
+          <w:bCs/>
+        </w:rPr>
+        <w:t>Git reset head~1 –hard”</w:t>
+      </w:r>
+      <w:r>
+        <w:rPr>
+          <w:b/>
+          <w:bCs/>
+        </w:rPr>
+        <w:t>:-</w:t>
+      </w:r>
+      <w:r>
+        <w:t>-head is now at previous head</w:t>
+      </w:r>
+      <w:r>
+        <w:t xml:space="preserve"> and the changes which we make on the file also removed.</w:t>
+      </w:r>
+    </w:p>
+    <w:p>
+      <w:pPr>
+        <w:pStyle w:val="ListParagraph"/>
+        <w:ind w:left="1800"/>
+      </w:pPr>
+    </w:p>
+    <w:p>
+      <w:pPr>
+        <w:pStyle w:val="ListParagraph"/>
+        <w:ind w:left="1800"/>
+        <w:jc w:val="center"/>
+        <w:rPr>
+          <w:b/>
+          <w:bCs/>
+        </w:rPr>
+      </w:pPr>
+      <w:r>
+        <w:rPr>
+          <w:b/>
+          <w:bCs/>
+        </w:rPr>
+        <w:t>Branching</w:t>
+      </w:r>
+    </w:p>
+    <w:p>
+      <w:pPr>
+        <w:pStyle w:val="ListParagraph"/>
+        <w:numPr>
+          <w:ilvl w:val="0"/>
+          <w:numId w:val="5"/>
+        </w:numPr>
+        <w:rPr>
+          <w:b/>
+          <w:bCs/>
+        </w:rPr>
+      </w:pPr>
+      <w:r>
+        <w:t xml:space="preserve">Create branches </w:t>
+      </w:r>
+      <w:r>
+        <w:rPr>
+          <w:b/>
+          <w:bCs/>
+        </w:rPr>
+        <w:t>git branch meat(names</w:t>
+      </w:r>
+      <w:r>
+        <w:rPr>
+          <w:b/>
+          <w:bCs/>
+        </w:rPr>
+        <w:t xml:space="preserve"> </w:t>
+      </w:r>
+      <w:r>
+        <w:rPr>
+          <w:b/>
+          <w:bCs/>
+        </w:rPr>
+        <w:t>)</w:t>
+      </w:r>
+    </w:p>
+    <w:p>
+      <w:pPr>
+        <w:pStyle w:val="ListParagraph"/>
+        <w:numPr>
+          <w:ilvl w:val="0"/>
+          <w:numId w:val="5"/>
+        </w:numPr>
+        <w:rPr>
+          <w:b/>
+          <w:bCs/>
+        </w:rPr>
+      </w:pPr>
+      <w:r>
+        <w:rPr>
+          <w:b/>
+          <w:bCs/>
+        </w:rPr>
+        <w:t xml:space="preserve">Git checkout dairy </w:t>
+      </w:r>
+      <w:r>
+        <w:t>Switch the branch</w:t>
+      </w:r>
+    </w:p>
+    <w:p>
+      <w:pPr>
+        <w:pStyle w:val="ListParagraph"/>
+        <w:numPr>
+          <w:ilvl w:val="0"/>
+          <w:numId w:val="5"/>
+        </w:numPr>
+      </w:pPr>
+      <w:r>
+        <w:t xml:space="preserve">We are creating different branches by using </w:t>
+      </w:r>
+      <w:r>
+        <w:rPr>
+          <w:b/>
+          <w:bCs/>
+        </w:rPr>
+        <w:t xml:space="preserve">git branch name  </w:t>
+      </w:r>
+    </w:p>
+    <w:p>
+      <w:pPr>
+        <w:pStyle w:val="ListParagraph"/>
+        <w:numPr>
+          <w:ilvl w:val="1"/>
+          <w:numId w:val="5"/>
+        </w:numPr>
+      </w:pPr>
+      <w:r>
+        <w:t>Opening a file and make changes to that file in the branch instead of master</w:t>
+      </w:r>
+    </w:p>
+    <w:p>
+      <w:pPr>
+        <w:pStyle w:val="ListParagraph"/>
+        <w:numPr>
+          <w:ilvl w:val="1"/>
+          <w:numId w:val="5"/>
+        </w:numPr>
+      </w:pPr>
+      <w:r>
+        <w:t xml:space="preserve">Then merge those branch to the master by using the </w:t>
+      </w:r>
+      <w:r>
+        <w:rPr>
+          <w:b/>
+          <w:bCs/>
+        </w:rPr>
+        <w:t xml:space="preserve">git merge </w:t>
+      </w:r>
+      <w:proofErr w:type="spellStart"/>
+      <w:r>
+        <w:rPr>
+          <w:b/>
+          <w:bCs/>
+        </w:rPr>
+        <w:t>branchname</w:t>
+      </w:r>
+      <w:proofErr w:type="spellEnd"/>
+    </w:p>
+    <w:p>
+      <w:pPr>
+        <w:pStyle w:val="ListParagraph"/>
+        <w:numPr>
+          <w:ilvl w:val="1"/>
+          <w:numId w:val="5"/>
+        </w:numPr>
+      </w:pPr>
+      <w:r>
+        <w:t>All those change which you made will be merged to the master file.</w:t>
+      </w:r>
+    </w:p>
+    <w:p>
+      <w:pPr>
+        <w:pStyle w:val="ListParagraph"/>
+        <w:ind w:left="2880"/>
+      </w:pPr>
+    </w:p>
+    <w:p>
+      <w:pPr>
+        <w:pStyle w:val="ListParagraph"/>
+        <w:ind w:left="2880"/>
+      </w:pPr>
+    </w:p>
+    <w:p>
+      <w:pPr>
+        <w:pStyle w:val="ListParagraph"/>
+        <w:ind w:left="2880"/>
+        <w:jc w:val="center"/>
+        <w:rPr>
+          <w:b/>
+          <w:bCs/>
+        </w:rPr>
+      </w:pPr>
+      <w:proofErr w:type="spellStart"/>
+      <w:r>
+        <w:rPr>
+          <w:b/>
+          <w:bCs/>
+        </w:rPr>
+        <w:t>Github</w:t>
+      </w:r>
+      <w:proofErr w:type="spellEnd"/>
+    </w:p>
+    <w:p>
+      <w:pPr>
+        <w:pStyle w:val="ListParagraph"/>
+        <w:numPr>
+          <w:ilvl w:val="0"/>
+          <w:numId w:val="5"/>
+        </w:numPr>
+      </w:pPr>
+      <w:r>
+        <w:t xml:space="preserve">We want to synchronize our local repository with new repository on </w:t>
+      </w:r>
+      <w:proofErr w:type="spellStart"/>
+      <w:r>
+        <w:t>github</w:t>
+      </w:r>
+      <w:proofErr w:type="spellEnd"/>
+    </w:p>
+    <w:p>
+      <w:pPr>
+        <w:pStyle w:val="ListParagraph"/>
+        <w:numPr>
+          <w:ilvl w:val="0"/>
+          <w:numId w:val="5"/>
+        </w:numPr>
+        <w:rPr>
+          <w:b/>
+          <w:bCs/>
+        </w:rPr>
+      </w:pPr>
+      <w:r>
+        <w:rPr>
+          <w:b/>
+          <w:bCs/>
+        </w:rPr>
+        <w:t>Git help remote</w:t>
+      </w:r>
+    </w:p>
+    <w:p>
+      <w:pPr>
+        <w:pStyle w:val="ListParagraph"/>
+        <w:ind w:left="2160"/>
+        <w:rPr>
+          <w:b/>
+          <w:bCs/>
+        </w:rPr>
+      </w:pPr>
+    </w:p>
+    <w:p>
+      <w:pPr>
+        <w:pStyle w:val="ListParagraph"/>
+        <w:ind w:left="2160"/>
+        <w:rPr>
+          <w:b/>
+          <w:bCs/>
+        </w:rPr>
+      </w:pPr>
+    </w:p>
+    <w:p>
+      <w:pPr>
+        <w:pStyle w:val="ListParagraph"/>
+        <w:ind w:left="2160"/>
+        <w:rPr>
+          <w:b/>
+          <w:bCs/>
+        </w:rPr>
+      </w:pPr>
+    </w:p>
+    <w:p>
+      <w:pPr>
+        <w:pStyle w:val="ListParagraph"/>
+        <w:ind w:left="2160"/>
+        <w:rPr>
+          <w:b/>
+          <w:bCs/>
+        </w:rPr>
+      </w:pPr>
+    </w:p>
+    <w:p>
+      <w:pPr>
+        <w:pStyle w:val="ListParagraph"/>
+        <w:ind w:left="2160"/>
+        <w:rPr>
+          <w:b/>
+          <w:bCs/>
+        </w:rPr>
+      </w:pPr>
+    </w:p>
+    <w:p>
+      <w:pPr>
+        <w:pStyle w:val="ListParagraph"/>
+        <w:ind w:left="2160"/>
+        <w:rPr>
+          <w:b/>
+          <w:bCs/>
+        </w:rPr>
+      </w:pPr>
+    </w:p>
+    <w:p>
+      <w:pPr>
+        <w:pStyle w:val="ListParagraph"/>
+        <w:ind w:left="2160"/>
+        <w:rPr>
+          <w:b/>
+          <w:bCs/>
+        </w:rPr>
+      </w:pPr>
+    </w:p>
+    <w:p>
+      <w:pPr>
+        <w:pStyle w:val="ListParagraph"/>
+        <w:ind w:left="2160"/>
+        <w:rPr>
+          <w:b/>
+          <w:bCs/>
+        </w:rPr>
+      </w:pPr>
+    </w:p>
+    <w:p>
+      <w:pPr>
+        <w:pStyle w:val="ListParagraph"/>
+        <w:ind w:left="2160"/>
+        <w:rPr>
+          <w:b/>
+          <w:bCs/>
+        </w:rPr>
+      </w:pPr>
+    </w:p>
+    <w:p>
+      <w:pPr>
+        <w:pStyle w:val="ListParagraph"/>
+        <w:ind w:left="2160"/>
+        <w:rPr>
+          <w:b/>
+          <w:bCs/>
+        </w:rPr>
+      </w:pPr>
+    </w:p>
+    <w:p>
+      <w:pPr>
+        <w:pStyle w:val="ListParagraph"/>
+        <w:ind w:left="2160"/>
+        <w:rPr>
+          <w:b/>
+          <w:bCs/>
+        </w:rPr>
+      </w:pPr>
+    </w:p>
+    <w:p>
+      <w:pPr>
+        <w:pStyle w:val="ListParagraph"/>
+        <w:ind w:left="2160"/>
+        <w:rPr>
+          <w:b/>
+          <w:bCs/>
+        </w:rPr>
+      </w:pPr>
+    </w:p>
+    <w:p>
+      <w:pPr>
+        <w:pStyle w:val="ListParagraph"/>
+        <w:ind w:left="2160"/>
+        <w:rPr>
+          <w:b/>
+          <w:bCs/>
+        </w:rPr>
+      </w:pPr>
+    </w:p>
+    <w:p>
+      <w:pPr>
+        <w:pStyle w:val="ListParagraph"/>
+        <w:ind w:left="2160"/>
+        <w:rPr>
+          <w:b/>
+          <w:bCs/>
+        </w:rPr>
+      </w:pPr>
+      <w:r>
+        <w:rPr>
+          <w:b/>
+          <w:bCs/>
+        </w:rPr>
+        <w:t xml:space="preserve">Transfer files from </w:t>
+      </w:r>
+      <w:proofErr w:type="spellStart"/>
+      <w:r>
+        <w:rPr>
+          <w:b/>
+          <w:bCs/>
+        </w:rPr>
+        <w:t>from</w:t>
+      </w:r>
+      <w:proofErr w:type="spellEnd"/>
+      <w:r>
+        <w:rPr>
+          <w:b/>
+          <w:bCs/>
+        </w:rPr>
+        <w:t xml:space="preserve"> Git to GitHub </w:t>
+      </w:r>
+    </w:p>
+    <w:p>
+      <w:pPr>
+        <w:pStyle w:val="ListParagraph"/>
+        <w:ind w:left="2160"/>
+        <w:rPr>
+          <w:b/>
+          <w:bCs/>
+        </w:rPr>
+      </w:pPr>
+    </w:p>
+    <w:p>
+      <w:pPr>
+        <w:pStyle w:val="ListParagraph"/>
+        <w:ind w:left="2160"/>
+        <w:rPr>
+          <w:b/>
+          <w:bCs/>
+        </w:rPr>
+      </w:pPr>
+      <w:r>
+        <w:rPr>
+          <w:noProof/>
+        </w:rPr>
+        <w:drawing>
+          <wp:inline distT="0" distB="0" distL="0" distR="0" wp14:anchorId="2F95C5C8" wp14:editId="101A8D93">
+            <wp:extent cx="5128260" cy="5641340"/>
+            <wp:effectExtent l="0" t="0" r="0" b="0"/>
+            <wp:docPr id="14" name="Picture 14"/>
+            <wp:cNvGraphicFramePr>
+              <a:graphicFrameLocks xmlns:a="http://schemas.openxmlformats.org/drawingml/2006/main" noChangeAspect="1"/>
+            </wp:cNvGraphicFramePr>
+            <a:graphic xmlns:a="http://schemas.openxmlformats.org/drawingml/2006/main">
+              <a:graphicData uri="http://schemas.openxmlformats.org/drawingml/2006/picture">
+                <pic:pic xmlns:pic="http://schemas.openxmlformats.org/drawingml/2006/picture">
+                  <pic:nvPicPr>
+                    <pic:cNvPr id="1" name=""/>
+                    <pic:cNvPicPr/>
+                  </pic:nvPicPr>
+                  <pic:blipFill>
+                    <a:blip r:embed="rId18"/>
+                    <a:stretch>
+                      <a:fillRect/>
+                    </a:stretch>
+                  </pic:blipFill>
+                  <pic:spPr>
+                    <a:xfrm>
+                      <a:off x="0" y="0"/>
+                      <a:ext cx="5128260" cy="5641340"/>
+                    </a:xfrm>
+                    <a:prstGeom prst="rect">
+                      <a:avLst/>
+                    </a:prstGeom>
+                  </pic:spPr>
+                </pic:pic>
+              </a:graphicData>
+            </a:graphic>
+          </wp:inline>
+        </w:drawing>
+      </w:r>
+    </w:p>
+    <w:p>
+      <w:pPr>
+        <w:pStyle w:val="ListParagraph"/>
+        <w:ind w:left="2160"/>
+        <w:rPr>
+          <w:b/>
+          <w:bCs/>
+        </w:rPr>
+      </w:pPr>
+    </w:p>
+    <w:p>
+      <w:pPr>
+        <w:pStyle w:val="ListParagraph"/>
+        <w:ind w:left="2160"/>
+        <w:rPr>
+          <w:b/>
+          <w:bCs/>
+        </w:rPr>
+      </w:pPr>
+      <w:r>
+        <w:rPr>
+          <w:noProof/>
+        </w:rPr>
+        <w:lastRenderedPageBreak/>
+        <w:drawing>
+          <wp:inline distT="0" distB="0" distL="0" distR="0" wp14:anchorId="49A67D6F" wp14:editId="1326D4FB">
+            <wp:extent cx="3552825" cy="2352675"/>
+            <wp:effectExtent l="0" t="0" r="9525" b="9525"/>
+            <wp:docPr id="8" name="Picture 8"/>
+            <wp:cNvGraphicFramePr>
+              <a:graphicFrameLocks xmlns:a="http://schemas.openxmlformats.org/drawingml/2006/main" noChangeAspect="1"/>
+            </wp:cNvGraphicFramePr>
+            <a:graphic xmlns:a="http://schemas.openxmlformats.org/drawingml/2006/main">
+              <a:graphicData uri="http://schemas.openxmlformats.org/drawingml/2006/picture">
+                <pic:pic xmlns:pic="http://schemas.openxmlformats.org/drawingml/2006/picture">
+                  <pic:nvPicPr>
+                    <pic:cNvPr id="1" name=""/>
+                    <pic:cNvPicPr/>
+                  </pic:nvPicPr>
+                  <pic:blipFill>
+                    <a:blip r:embed="rId19"/>
+                    <a:stretch>
+                      <a:fillRect/>
+                    </a:stretch>
+                  </pic:blipFill>
+                  <pic:spPr>
+                    <a:xfrm>
+                      <a:off x="0" y="0"/>
+                      <a:ext cx="3552825" cy="2352675"/>
+                    </a:xfrm>
+                    <a:prstGeom prst="rect">
+                      <a:avLst/>
+                    </a:prstGeom>
+                  </pic:spPr>
+                </pic:pic>
+              </a:graphicData>
+            </a:graphic>
+          </wp:inline>
+        </w:drawing>
+      </w:r>
+    </w:p>
+    <w:p>
+      <w:pPr>
+        <w:pStyle w:val="ListParagraph"/>
+        <w:ind w:left="2160"/>
+        <w:rPr>
+          <w:b/>
+          <w:bCs/>
+        </w:rPr>
+      </w:pPr>
+    </w:p>
+    <w:p>
+      <w:pPr>
+        <w:pStyle w:val="ListParagraph"/>
+        <w:ind w:left="2160"/>
+        <w:rPr>
+          <w:b/>
+          <w:bCs/>
+        </w:rPr>
+      </w:pPr>
+      <w:r>
+        <w:rPr>
+          <w:b/>
+          <w:bCs/>
+        </w:rPr>
+        <w:t>To force our documents to merge into the master.</w:t>
+      </w:r>
+    </w:p>
+    <w:p>
+      <w:pPr>
+        <w:pStyle w:val="ListParagraph"/>
+        <w:ind w:left="2160"/>
+        <w:rPr>
+          <w:b/>
+          <w:bCs/>
+        </w:rPr>
+      </w:pPr>
+    </w:p>
+    <w:p>
+      <w:pPr>
+        <w:pStyle w:val="ListParagraph"/>
+        <w:ind w:left="2160"/>
+        <w:rPr>
+          <w:b/>
+          <w:bCs/>
+        </w:rPr>
+      </w:pPr>
+      <w:r>
+        <w:rPr>
+          <w:noProof/>
+        </w:rPr>
+        <w:drawing>
+          <wp:inline distT="0" distB="0" distL="0" distR="0" wp14:anchorId="5B010ABE" wp14:editId="1E9FE8BB">
+            <wp:extent cx="5943600" cy="2656205"/>
+            <wp:effectExtent l="0" t="0" r="0" b="0"/>
+            <wp:docPr id="12" name="Picture 12"/>
+            <wp:cNvGraphicFramePr>
+              <a:graphicFrameLocks xmlns:a="http://schemas.openxmlformats.org/drawingml/2006/main" noChangeAspect="1"/>
+            </wp:cNvGraphicFramePr>
+            <a:graphic xmlns:a="http://schemas.openxmlformats.org/drawingml/2006/main">
+              <a:graphicData uri="http://schemas.openxmlformats.org/drawingml/2006/picture">
+                <pic:pic xmlns:pic="http://schemas.openxmlformats.org/drawingml/2006/picture">
+                  <pic:nvPicPr>
+                    <pic:cNvPr id="1" name=""/>
+                    <pic:cNvPicPr/>
+                  </pic:nvPicPr>
+                  <pic:blipFill>
+                    <a:blip r:embed="rId20"/>
+                    <a:stretch>
+                      <a:fillRect/>
+                    </a:stretch>
+                  </pic:blipFill>
+                  <pic:spPr>
+                    <a:xfrm>
+                      <a:off x="0" y="0"/>
+                      <a:ext cx="5943600" cy="2656205"/>
+                    </a:xfrm>
+                    <a:prstGeom prst="rect">
+                      <a:avLst/>
+                    </a:prstGeom>
+                  </pic:spPr>
+                </pic:pic>
+              </a:graphicData>
+            </a:graphic>
+          </wp:inline>
+        </w:drawing>
+      </w:r>
+    </w:p>
+    <w:p>
+      <w:pPr>
+        <w:pStyle w:val="ListParagraph"/>
+        <w:ind w:left="2160"/>
+        <w:rPr>
+          <w:b/>
+          <w:bCs/>
+        </w:rPr>
+      </w:pPr>
+    </w:p>
+    <w:p>
+      <w:pPr>
+        <w:pStyle w:val="ListParagraph"/>
+        <w:ind w:left="2160"/>
+        <w:rPr>
+          <w:b/>
+          <w:bCs/>
+        </w:rPr>
+      </w:pPr>
+    </w:p>
+    <w:p>
+      <w:pPr>
+        <w:pStyle w:val="ListParagraph"/>
+        <w:ind w:left="2160"/>
+        <w:rPr>
+          <w:b/>
+          <w:bCs/>
+          <w:sz w:val="30"/>
+          <w:szCs w:val="30"/>
+        </w:rPr>
+      </w:pPr>
+      <w:r>
+        <w:rPr>
+          <w:b/>
+          <w:bCs/>
+          <w:sz w:val="30"/>
+          <w:szCs w:val="30"/>
+        </w:rPr>
+        <w:t xml:space="preserve">To clone a Repository from </w:t>
+      </w:r>
+      <w:proofErr w:type="spellStart"/>
+      <w:r>
+        <w:rPr>
+          <w:b/>
+          <w:bCs/>
+          <w:sz w:val="30"/>
+          <w:szCs w:val="30"/>
+        </w:rPr>
+        <w:t>github</w:t>
+      </w:r>
+      <w:proofErr w:type="spellEnd"/>
+      <w:r>
+        <w:rPr>
+          <w:b/>
+          <w:bCs/>
+          <w:sz w:val="30"/>
+          <w:szCs w:val="30"/>
+        </w:rPr>
+        <w:t xml:space="preserve"> to your local desk</w:t>
+      </w:r>
+    </w:p>
+    <w:p>
+      <w:pPr>
+        <w:pStyle w:val="ListParagraph"/>
+        <w:ind w:left="2880" w:firstLine="720"/>
+        <w:rPr>
+          <w:b/>
+          <w:bCs/>
+          <w:sz w:val="30"/>
+          <w:szCs w:val="30"/>
+        </w:rPr>
+      </w:pPr>
+      <w:bookmarkStart w:id="0" w:name="_GoBack"/>
+      <w:bookmarkEnd w:id="0"/>
+      <w:r>
+        <w:rPr>
+          <w:b/>
+          <w:bCs/>
+          <w:sz w:val="30"/>
+          <w:szCs w:val="30"/>
+        </w:rPr>
+        <w:t>Git fetch and git pull</w:t>
+      </w:r>
+    </w:p>
+    <w:p>
+      <w:pPr>
+        <w:pStyle w:val="ListParagraph"/>
+        <w:numPr>
+          <w:ilvl w:val="0"/>
+          <w:numId w:val="10"/>
+        </w:numPr>
+        <w:rPr>
+          <w:b/>
+          <w:bCs/>
+          <w:sz w:val="30"/>
+          <w:szCs w:val="30"/>
+        </w:rPr>
+      </w:pPr>
+      <w:r>
+        <w:rPr>
+          <w:sz w:val="30"/>
+          <w:szCs w:val="30"/>
+        </w:rPr>
+        <w:t xml:space="preserve"> Create a folder if you like</w:t>
+      </w:r>
+    </w:p>
+    <w:p>
+      <w:pPr>
+        <w:pStyle w:val="ListParagraph"/>
+        <w:numPr>
+          <w:ilvl w:val="0"/>
+          <w:numId w:val="10"/>
+        </w:numPr>
+        <w:rPr>
+          <w:b/>
+          <w:bCs/>
+          <w:sz w:val="30"/>
+          <w:szCs w:val="30"/>
+        </w:rPr>
+      </w:pPr>
+      <w:r>
+        <w:rPr>
+          <w:sz w:val="30"/>
+          <w:szCs w:val="30"/>
+        </w:rPr>
+        <w:t xml:space="preserve">Then copy a https link from </w:t>
+      </w:r>
+      <w:proofErr w:type="spellStart"/>
+      <w:r>
+        <w:rPr>
+          <w:sz w:val="30"/>
+          <w:szCs w:val="30"/>
+        </w:rPr>
+        <w:t>gitbhub</w:t>
+      </w:r>
+      <w:proofErr w:type="spellEnd"/>
+      <w:r>
+        <w:rPr>
+          <w:sz w:val="30"/>
+          <w:szCs w:val="30"/>
+        </w:rPr>
+        <w:t xml:space="preserve"> </w:t>
+      </w:r>
+      <w:proofErr w:type="spellStart"/>
+      <w:r>
+        <w:rPr>
+          <w:sz w:val="30"/>
+          <w:szCs w:val="30"/>
+        </w:rPr>
+        <w:t>fro</w:t>
+      </w:r>
+      <w:proofErr w:type="spellEnd"/>
+      <w:r>
+        <w:rPr>
+          <w:sz w:val="30"/>
+          <w:szCs w:val="30"/>
+        </w:rPr>
+        <w:t xml:space="preserve"> cloning.</w:t>
+      </w:r>
+    </w:p>
+    <w:p>
+      <w:pPr>
+        <w:pStyle w:val="ListParagraph"/>
+        <w:numPr>
+          <w:ilvl w:val="0"/>
+          <w:numId w:val="10"/>
+        </w:numPr>
+        <w:rPr>
+          <w:b/>
+          <w:bCs/>
+          <w:sz w:val="30"/>
+          <w:szCs w:val="30"/>
+        </w:rPr>
+      </w:pPr>
+      <w:r>
+        <w:rPr>
+          <w:sz w:val="30"/>
+          <w:szCs w:val="30"/>
+        </w:rPr>
+        <w:t>Then use this command git clone [link]</w:t>
+      </w:r>
+    </w:p>
+    <w:p>
+      <w:pPr>
+        <w:pStyle w:val="ListParagraph"/>
+        <w:ind w:left="2520"/>
+        <w:rPr>
+          <w:b/>
+          <w:bCs/>
+          <w:sz w:val="30"/>
+          <w:szCs w:val="30"/>
+        </w:rPr>
+      </w:pPr>
+      <w:r>
+        <w:rPr>
+          <w:noProof/>
+        </w:rPr>
+        <w:lastRenderedPageBreak/>
+        <mc:AlternateContent>
+          <mc:Choice Requires="wpi">
+            <w:drawing>
+              <wp:anchor distT="0" distB="0" distL="114300" distR="114300" simplePos="0" relativeHeight="251668480" behindDoc="0" locked="0" layoutInCell="1" allowOverlap="1" wp14:anchorId="49D15845" wp14:editId="74A004A0">
+                <wp:simplePos x="0" y="0"/>
+                <wp:positionH relativeFrom="column">
+                  <wp:posOffset>1065900</wp:posOffset>
+                </wp:positionH>
+                <wp:positionV relativeFrom="paragraph">
+                  <wp:posOffset>1474440</wp:posOffset>
+                </wp:positionV>
+                <wp:extent cx="373320" cy="404280"/>
+                <wp:effectExtent l="95250" t="133350" r="103505" b="148590"/>
+                <wp:wrapNone/>
+                <wp:docPr id="26" name="Ink 26"/>
+                <wp:cNvGraphicFramePr/>
+                <a:graphic xmlns:a="http://schemas.openxmlformats.org/drawingml/2006/main">
+                  <a:graphicData uri="http://schemas.microsoft.com/office/word/2010/wordprocessingInk">
+                    <w14:contentPart bwMode="auto" r:id="rId21">
+                      <w14:nvContentPartPr>
+                        <w14:cNvContentPartPr/>
+                      </w14:nvContentPartPr>
+                      <w14:xfrm>
+                        <a:off x="0" y="0"/>
+                        <a:ext cx="373320" cy="404280"/>
+                      </w14:xfrm>
+                    </w14:contentPart>
+                  </a:graphicData>
+                </a:graphic>
+              </wp:anchor>
+            </w:drawing>
+          </mc:Choice>
+          <mc:Fallback>
+            <w:pict>
+              <v:shapetype w14:anchorId="21AB5CF7" id="_x0000_t75" coordsize="21600,21600" o:spt="75" o:preferrelative="t" path="m@4@5l@4@11@9@11@9@5xe" filled="f" stroked="f">
+                <v:stroke joinstyle="miter"/>
+                <v:formulas>
+                  <v:f eqn="if lineDrawn pixelLineWidth 0"/>
+                  <v:f eqn="sum @0 1 0"/>
+                  <v:f eqn="sum 0 0 @1"/>
+                  <v:f eqn="prod @2 1 2"/>
+                  <v:f eqn="prod @3 21600 pixelWidth"/>
+                  <v:f eqn="prod @3 21600 pixelHeight"/>
+                  <v:f eqn="sum @0 0 1"/>
+                  <v:f eqn="prod @6 1 2"/>
+                  <v:f eqn="prod @7 21600 pixelWidth"/>
+                  <v:f eqn="sum @8 21600 0"/>
+                  <v:f eqn="prod @7 21600 pixelHeight"/>
+                  <v:f eqn="sum @10 21600 0"/>
+                </v:formulas>
+                <v:path o:extrusionok="f" gradientshapeok="t" o:connecttype="rect"/>
+                <o:lock v:ext="edit" aspectratio="t"/>
+              </v:shapetype>
+              <v:shape id="Ink 26" o:spid="_x0000_s1026" type="#_x0000_t75" style="position:absolute;margin-left:79.75pt;margin-top:107.6pt;width:37.9pt;height:48.85pt;z-index:251668480;visibility:visible;mso-wrap-style:square;mso-wrap-distance-left:9pt;mso-wrap-distance-top:0;mso-wrap-distance-right:9pt;mso-wrap-distance-bottom:0;mso-position-horizontal:absolute;mso-position-horizontal-relative:text;mso-position-vertical:absolute;mso-position-vertical-relative:text" o:gfxdata="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">
+                <v:imagedata r:id="rId22" o:title=""/>
+              </v:shape>
+            </w:pict>
+          </mc:Fallback>
+        </mc:AlternateContent>
+      </w:r>
+      <w:r>
+        <w:rPr>
+          <w:noProof/>
+        </w:rPr>
+        <mc:AlternateContent>
+          <mc:Choice Requires="wpi">
+            <w:drawing>
+              <wp:anchor distT="0" distB="0" distL="114300" distR="114300" simplePos="0" relativeHeight="251667456" behindDoc="0" locked="0" layoutInCell="1" allowOverlap="1" wp14:anchorId="485DA6CD" wp14:editId="749D081C">
+                <wp:simplePos x="0" y="0"/>
+                <wp:positionH relativeFrom="column">
+                  <wp:posOffset>1165260</wp:posOffset>
+                </wp:positionH>
+                <wp:positionV relativeFrom="paragraph">
+                  <wp:posOffset>2032080</wp:posOffset>
+                </wp:positionV>
+                <wp:extent cx="406080" cy="277200"/>
+                <wp:effectExtent l="76200" t="152400" r="108585" b="142240"/>
+                <wp:wrapNone/>
+                <wp:docPr id="25" name="Ink 25"/>
+                <wp:cNvGraphicFramePr/>
+                <a:graphic xmlns:a="http://schemas.openxmlformats.org/drawingml/2006/main">
+                  <a:graphicData uri="http://schemas.microsoft.com/office/word/2010/wordprocessingInk">
+                    <w14:contentPart bwMode="auto" r:id="rId23">
+                      <w14:nvContentPartPr>
+                        <w14:cNvContentPartPr/>
+                      </w14:nvContentPartPr>
+                      <w14:xfrm>
+                        <a:off x="0" y="0"/>
+                        <a:ext cx="406080" cy="277200"/>
+                      </w14:xfrm>
+                    </w14:contentPart>
+                  </a:graphicData>
+                </a:graphic>
+              </wp:anchor>
+            </w:drawing>
+          </mc:Choice>
+          <mc:Fallback>
+            <w:pict>
+              <v:shape w14:anchorId="258388A7" id="Ink 25" o:spid="_x0000_s1026" type="#_x0000_t75" style="position:absolute;margin-left:87.5pt;margin-top:151.5pt;width:40.45pt;height:38.85pt;z-index:251667456;visibility:visible;mso-wrap-style:square;mso-wrap-distance-left:9pt;mso-wrap-distance-top:0;mso-wrap-distance-right:9pt;mso-wrap-distance-bottom:0;mso-position-horizontal:absolute;mso-position-horizontal-relative:text;mso-position-vertical:absolute;mso-position-vertical-relative:text" o:gfxdata="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">
+                <v:imagedata r:id="rId24" o:title=""/>
+              </v:shape>
+            </w:pict>
+          </mc:Fallback>
+        </mc:AlternateContent>
+      </w:r>
+      <w:r>
+        <w:rPr>
+          <w:noProof/>
+        </w:rPr>
+        <mc:AlternateContent>
+          <mc:Choice Requires="wpi">
+            <w:drawing>
+              <wp:anchor distT="0" distB="0" distL="114300" distR="114300" simplePos="0" relativeHeight="251666432" behindDoc="0" locked="0" layoutInCell="1" allowOverlap="1" wp14:anchorId="1236B5D6" wp14:editId="76BD08EC">
+                <wp:simplePos x="0" y="0"/>
+                <wp:positionH relativeFrom="column">
+                  <wp:posOffset>976260</wp:posOffset>
+                </wp:positionH>
+                <wp:positionV relativeFrom="paragraph">
+                  <wp:posOffset>4032600</wp:posOffset>
+                </wp:positionV>
+                <wp:extent cx="435960" cy="227520"/>
+                <wp:effectExtent l="76200" t="152400" r="97790" b="134620"/>
+                <wp:wrapNone/>
+                <wp:docPr id="24" name="Ink 24"/>
+                <wp:cNvGraphicFramePr/>
+                <a:graphic xmlns:a="http://schemas.openxmlformats.org/drawingml/2006/main">
+                  <a:graphicData uri="http://schemas.microsoft.com/office/word/2010/wordprocessingInk">
+                    <w14:contentPart bwMode="auto" r:id="rId25">
+                      <w14:nvContentPartPr>
+                        <w14:cNvContentPartPr/>
+                      </w14:nvContentPartPr>
+                      <w14:xfrm>
+                        <a:off x="0" y="0"/>
+                        <a:ext cx="435960" cy="227520"/>
+                      </w14:xfrm>
+                    </w14:contentPart>
+                  </a:graphicData>
+                </a:graphic>
+              </wp:anchor>
+            </w:drawing>
+          </mc:Choice>
+          <mc:Fallback>
+            <w:pict>
+              <v:shape w14:anchorId="1CD6259C" id="Ink 24" o:spid="_x0000_s1026" type="#_x0000_t75" style="position:absolute;margin-left:72.6pt;margin-top:309.05pt;width:42.85pt;height:34.9pt;z-index:251666432;visibility:visible;mso-wrap-style:square;mso-wrap-distance-left:9pt;mso-wrap-distance-top:0;mso-wrap-distance-right:9pt;mso-wrap-distance-bottom:0;mso-position-horizontal:absolute;mso-position-horizontal-relative:text;mso-position-vertical:absolute;mso-position-vertical-relative:text" o:gfxdata="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">
+                <v:imagedata r:id="rId26" o:title=""/>
+              </v:shape>
+            </w:pict>
+          </mc:Fallback>
+        </mc:AlternateContent>
+      </w:r>
+      <w:r>
+        <w:rPr>
+          <w:noProof/>
+        </w:rPr>
+        <mc:AlternateContent>
+          <mc:Choice Requires="wpi">
+            <w:drawing>
+              <wp:anchor distT="0" distB="0" distL="114300" distR="114300" simplePos="0" relativeHeight="251665408" behindDoc="0" locked="0" layoutInCell="1" allowOverlap="1" wp14:anchorId="71E7609B" wp14:editId="351C7D26">
+                <wp:simplePos x="0" y="0"/>
+                <wp:positionH relativeFrom="column">
+                  <wp:posOffset>5130660</wp:posOffset>
+                </wp:positionH>
+                <wp:positionV relativeFrom="paragraph">
+                  <wp:posOffset>1699440</wp:posOffset>
+                </wp:positionV>
+                <wp:extent cx="781560" cy="342720"/>
+                <wp:effectExtent l="76200" t="171450" r="95250" b="172085"/>
+                <wp:wrapNone/>
+                <wp:docPr id="23" name="Ink 23"/>
+                <wp:cNvGraphicFramePr/>
+                <a:graphic xmlns:a="http://schemas.openxmlformats.org/drawingml/2006/main">
+                  <a:graphicData uri="http://schemas.microsoft.com/office/word/2010/wordprocessingInk">
+                    <w14:contentPart bwMode="auto" r:id="rId27">
+                      <w14:nvContentPartPr>
+                        <w14:cNvContentPartPr/>
+                      </w14:nvContentPartPr>
+                      <w14:xfrm>
+                        <a:off x="0" y="0"/>
+                        <a:ext cx="781560" cy="342720"/>
+                      </w14:xfrm>
+                    </w14:contentPart>
+                  </a:graphicData>
+                </a:graphic>
+              </wp:anchor>
+            </w:drawing>
+          </mc:Choice>
+          <mc:Fallback>
+            <w:pict>
+              <v:shape w14:anchorId="7D956E13" id="Ink 23" o:spid="_x0000_s1026" type="#_x0000_t75" style="position:absolute;margin-left:399.75pt;margin-top:125.3pt;width:70.05pt;height:44pt;z-index:251665408;visibility:visible;mso-wrap-style:square;mso-wrap-distance-left:9pt;mso-wrap-distance-top:0;mso-wrap-distance-right:9pt;mso-wrap-distance-bottom:0;mso-position-horizontal:absolute;mso-position-horizontal-relative:text;mso-position-vertical:absolute;mso-position-vertical-relative:text" o:gfxdata="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">
+                <v:imagedata r:id="rId28" o:title=""/>
+              </v:shape>
+            </w:pict>
+          </mc:Fallback>
+        </mc:AlternateContent>
+      </w:r>
+      <w:r>
+        <w:rPr>
+          <w:noProof/>
+        </w:rPr>
+        <mc:AlternateContent>
+          <mc:Choice Requires="wpi">
+            <w:drawing>
+              <wp:anchor distT="0" distB="0" distL="114300" distR="114300" simplePos="0" relativeHeight="251664384" behindDoc="0" locked="0" layoutInCell="1" allowOverlap="1" wp14:anchorId="606FDE8D" wp14:editId="332A4190">
+                <wp:simplePos x="0" y="0"/>
+                <wp:positionH relativeFrom="column">
+                  <wp:posOffset>1507980</wp:posOffset>
+                </wp:positionH>
+                <wp:positionV relativeFrom="paragraph">
+                  <wp:posOffset>1471560</wp:posOffset>
+                </wp:positionV>
+                <wp:extent cx="1255680" cy="140760"/>
+                <wp:effectExtent l="95250" t="133350" r="116205" b="183515"/>
+                <wp:wrapNone/>
+                <wp:docPr id="22" name="Ink 22"/>
+                <wp:cNvGraphicFramePr/>
+                <a:graphic xmlns:a="http://schemas.openxmlformats.org/drawingml/2006/main">
+                  <a:graphicData uri="http://schemas.microsoft.com/office/word/2010/wordprocessingInk">
+                    <w14:contentPart bwMode="auto" r:id="rId29">
+                      <w14:nvContentPartPr>
+                        <w14:cNvContentPartPr/>
+                      </w14:nvContentPartPr>
+                      <w14:xfrm>
+                        <a:off x="0" y="0"/>
+                        <a:ext cx="1255680" cy="140760"/>
+                      </w14:xfrm>
+                    </w14:contentPart>
+                  </a:graphicData>
+                </a:graphic>
+              </wp:anchor>
+            </w:drawing>
+          </mc:Choice>
+          <mc:Fallback>
+            <w:pict>
+              <v:shape w14:anchorId="4168C483" id="Ink 22" o:spid="_x0000_s1026" type="#_x0000_t75" style="position:absolute;margin-left:114.5pt;margin-top:107.35pt;width:107.35pt;height:28.1pt;z-index:251664384;visibility:visible;mso-wrap-style:square;mso-wrap-distance-left:9pt;mso-wrap-distance-top:0;mso-wrap-distance-right:9pt;mso-wrap-distance-bottom:0;mso-position-horizontal:absolute;mso-position-horizontal-relative:text;mso-position-vertical:absolute;mso-position-vertical-relative:text" o:gfxdata="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">
+                <v:imagedata r:id="rId30" o:title=""/>
+              </v:shape>
+            </w:pict>
+          </mc:Fallback>
+        </mc:AlternateContent>
+      </w:r>
+      <w:r>
+        <w:rPr>
+          <w:noProof/>
+        </w:rPr>
+        <mc:AlternateContent>
+          <mc:Choice Requires="wpi">
+            <w:drawing>
+              <wp:anchor distT="0" distB="0" distL="114300" distR="114300" simplePos="0" relativeHeight="251663360" behindDoc="0" locked="0" layoutInCell="1" allowOverlap="1" wp14:anchorId="2BA2DCEC" wp14:editId="796D2F8D">
+                <wp:simplePos x="0" y="0"/>
+                <wp:positionH relativeFrom="column">
+                  <wp:posOffset>1480260</wp:posOffset>
+                </wp:positionH>
+                <wp:positionV relativeFrom="paragraph">
+                  <wp:posOffset>1959360</wp:posOffset>
+                </wp:positionV>
+                <wp:extent cx="1888200" cy="166320"/>
+                <wp:effectExtent l="57150" t="171450" r="131445" b="196215"/>
+                <wp:wrapNone/>
+                <wp:docPr id="21" name="Ink 21"/>
+                <wp:cNvGraphicFramePr/>
+                <a:graphic xmlns:a="http://schemas.openxmlformats.org/drawingml/2006/main">
+                  <a:graphicData uri="http://schemas.microsoft.com/office/word/2010/wordprocessingInk">
+                    <w14:contentPart bwMode="auto" r:id="rId31">
+                      <w14:nvContentPartPr>
+                        <w14:cNvContentPartPr/>
+                      </w14:nvContentPartPr>
+                      <w14:xfrm>
+                        <a:off x="0" y="0"/>
+                        <a:ext cx="1888200" cy="166320"/>
+                      </w14:xfrm>
+                    </w14:contentPart>
+                  </a:graphicData>
+                </a:graphic>
+              </wp:anchor>
+            </w:drawing>
+          </mc:Choice>
+          <mc:Fallback>
+            <w:pict>
+              <v:shape w14:anchorId="3F94EF24" id="Ink 21" o:spid="_x0000_s1026" type="#_x0000_t75" style="position:absolute;margin-left:112.3pt;margin-top:145.8pt;width:157.2pt;height:30.15pt;z-index:251663360;visibility:visible;mso-wrap-style:square;mso-wrap-distance-left:9pt;mso-wrap-distance-top:0;mso-wrap-distance-right:9pt;mso-wrap-distance-bottom:0;mso-position-horizontal:absolute;mso-position-horizontal-relative:text;mso-position-vertical:absolute;mso-position-vertical-relative:text" o:gfxdata="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">
+                <v:imagedata r:id="rId32" o:title=""/>
+              </v:shape>
+            </w:pict>
+          </mc:Fallback>
+        </mc:AlternateContent>
+      </w:r>
+      <w:r>
+        <w:rPr>
+          <w:noProof/>
+        </w:rPr>
+        <mc:AlternateContent>
+          <mc:Choice Requires="wpi">
+            <w:drawing>
+              <wp:anchor distT="0" distB="0" distL="114300" distR="114300" simplePos="0" relativeHeight="251662336" behindDoc="0" locked="0" layoutInCell="1" allowOverlap="1" wp14:anchorId="23BA2435" wp14:editId="6A75178C">
+                <wp:simplePos x="0" y="0"/>
+                <wp:positionH relativeFrom="column">
+                  <wp:posOffset>1543980</wp:posOffset>
+                </wp:positionH>
+                <wp:positionV relativeFrom="paragraph">
+                  <wp:posOffset>4073640</wp:posOffset>
+                </wp:positionV>
+                <wp:extent cx="4743000" cy="164880"/>
+                <wp:effectExtent l="76200" t="171450" r="133985" b="178435"/>
+                <wp:wrapNone/>
+                <wp:docPr id="20" name="Ink 20"/>
+                <wp:cNvGraphicFramePr/>
+                <a:graphic xmlns:a="http://schemas.openxmlformats.org/drawingml/2006/main">
+                  <a:graphicData uri="http://schemas.microsoft.com/office/word/2010/wordprocessingInk">
+                    <w14:contentPart bwMode="auto" r:id="rId33">
+                      <w14:nvContentPartPr>
+                        <w14:cNvContentPartPr/>
+                      </w14:nvContentPartPr>
+                      <w14:xfrm>
+                        <a:off x="0" y="0"/>
+                        <a:ext cx="4743000" cy="164880"/>
+                      </w14:xfrm>
+                    </w14:contentPart>
+                  </a:graphicData>
+                </a:graphic>
+              </wp:anchor>
+            </w:drawing>
+          </mc:Choice>
+          <mc:Fallback>
+            <w:pict>
+              <v:shape w14:anchorId="18755415" id="Ink 20" o:spid="_x0000_s1026" type="#_x0000_t75" style="position:absolute;margin-left:117.35pt;margin-top:312.25pt;width:381.95pt;height:30pt;z-index:251662336;visibility:visible;mso-wrap-style:square;mso-wrap-distance-left:9pt;mso-wrap-distance-top:0;mso-wrap-distance-right:9pt;mso-wrap-distance-bottom:0;mso-position-horizontal:absolute;mso-position-horizontal-relative:text;mso-position-vertical:absolute;mso-position-vertical-relative:text" o:gfxdata="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">
+                <v:imagedata r:id="rId34" o:title=""/>
+              </v:shape>
+            </w:pict>
+          </mc:Fallback>
+        </mc:AlternateContent>
+      </w:r>
+      <w:r>
+        <w:rPr>
+          <w:noProof/>
+        </w:rPr>
+        <mc:AlternateContent>
+          <mc:Choice Requires="wpi">
+            <w:drawing>
+              <wp:anchor distT="0" distB="0" distL="114300" distR="114300" simplePos="0" relativeHeight="251661312" behindDoc="0" locked="0" layoutInCell="1" allowOverlap="1" wp14:anchorId="43B1286A" wp14:editId="68A41367">
+                <wp:simplePos x="0" y="0"/>
+                <wp:positionH relativeFrom="column">
+                  <wp:posOffset>1794540</wp:posOffset>
+                </wp:positionH>
+                <wp:positionV relativeFrom="paragraph">
+                  <wp:posOffset>4191720</wp:posOffset>
+                </wp:positionV>
+                <wp:extent cx="846360" cy="13320"/>
+                <wp:effectExtent l="0" t="152400" r="106680" b="177800"/>
+                <wp:wrapNone/>
+                <wp:docPr id="17" name="Ink 17"/>
+                <wp:cNvGraphicFramePr/>
+                <a:graphic xmlns:a="http://schemas.openxmlformats.org/drawingml/2006/main">
+                  <a:graphicData uri="http://schemas.microsoft.com/office/word/2010/wordprocessingInk">
+                    <w14:contentPart bwMode="auto" r:id="rId35">
+                      <w14:nvContentPartPr>
+                        <w14:cNvContentPartPr/>
+                      </w14:nvContentPartPr>
+                      <w14:xfrm>
+                        <a:off x="0" y="0"/>
+                        <a:ext cx="846360" cy="13320"/>
+                      </w14:xfrm>
+                    </w14:contentPart>
+                  </a:graphicData>
+                </a:graphic>
+              </wp:anchor>
+            </w:drawing>
+          </mc:Choice>
+          <mc:Fallback>
+            <w:pict>
+              <v:shape w14:anchorId="51ADCF38" id="Ink 17" o:spid="_x0000_s1026" type="#_x0000_t75" style="position:absolute;margin-left:137.1pt;margin-top:321.55pt;width:75.15pt;height:18.1pt;z-index:251661312;visibility:visible;mso-wrap-style:square;mso-wrap-distance-left:9pt;mso-wrap-distance-top:0;mso-wrap-distance-right:9pt;mso-wrap-distance-bottom:0;mso-position-horizontal:absolute;mso-position-horizontal-relative:text;mso-position-vertical:absolute;mso-position-vertical-relative:text" o:gfxdata="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">
+                <v:imagedata r:id="rId36" o:title=""/>
+              </v:shape>
+            </w:pict>
+          </mc:Fallback>
+        </mc:AlternateContent>
+      </w:r>
+      <w:r>
+        <w:rPr>
+          <w:noProof/>
+        </w:rPr>
+        <w:drawing>
+          <wp:inline distT="0" distB="0" distL="0" distR="0" wp14:anchorId="00AAF0BB" wp14:editId="2C69BDA6">
+            <wp:extent cx="5943600" cy="5264150"/>
+            <wp:effectExtent l="0" t="0" r="0" b="0"/>
+            <wp:docPr id="15" name="Picture 15"/>
+            <wp:cNvGraphicFramePr>
+              <a:graphicFrameLocks xmlns:a="http://schemas.openxmlformats.org/drawingml/2006/main" noChangeAspect="1"/>
+            </wp:cNvGraphicFramePr>
+            <a:graphic xmlns:a="http://schemas.openxmlformats.org/drawingml/2006/main">
+              <a:graphicData uri="http://schemas.openxmlformats.org/drawingml/2006/picture">
+                <pic:pic xmlns:pic="http://schemas.openxmlformats.org/drawingml/2006/picture">
+                  <pic:nvPicPr>
+                    <pic:cNvPr id="1" name=""/>
+                    <pic:cNvPicPr/>
+                  </pic:nvPicPr>
+                  <pic:blipFill>
+                    <a:blip r:embed="rId37"/>
+                    <a:stretch>
+                      <a:fillRect/>
+                    </a:stretch>
+                  </pic:blipFill>
+                  <pic:spPr>
+                    <a:xfrm>
+                      <a:off x="0" y="0"/>
+                      <a:ext cx="5943600" cy="5264150"/>
+                    </a:xfrm>
+                    <a:prstGeom prst="rect">
+                      <a:avLst/>
+                    </a:prstGeom>
+                  </pic:spPr>
+                </pic:pic>
+              </a:graphicData>
+            </a:graphic>
+          </wp:inline>
+        </w:drawing>
+      </w:r>
+    </w:p>
     <w:sectPr>
       <w:pgSz w:w="12240" w:h="15840"/>
       <w:pgMar w:top="1440" w:right="1440" w:bottom="1440" w:left="1440" w:header="720" w:footer="720" w:gutter="0"/>
@@ -913,6 +2918,451 @@
 <file path=word/numbering.xml><?xml version="1.0" encoding="utf-8"?>
 <w:numbering xmlns:wpc="http://schemas.microsoft.com/office/word/2010/wordprocessingCanvas" xmlns:cx="http://schemas.microsoft.com/office/drawing/2014/chartex" xmlns:cx1="http://schemas.microsoft.com/office/drawing/2015/9/8/chartex" xmlns:cx2="http://schemas.microsoft.com/office/drawing/2015/10/21/chartex" xmlns:cx3="http://schemas.microsoft.com/office/drawing/2016/5/9/chartex" xmlns:cx4="http://schemas.microsoft.com/office/drawing/2016/5/10/chartex" xmlns:cx5="http://schemas.microsoft.com/office/drawing/2016/5/11/chartex" xmlns:cx6="http://schemas.microsoft.com/office/drawing/2016/5/12/chartex" xmlns:cx7="http://schemas.microsoft.com/office/drawing/2016/5/13/chartex" xmlns:cx8="http://schemas.microsoft.com/office/drawing/2016/5/14/chartex" xmlns:mc="http://schemas.openxmlformats.org/markup-compatibility/2006" xmlns:aink="http://schemas.microsoft.com/office/drawing/2016/ink" xmlns:am3d="http://schemas.microsoft.com/office/drawing/2017/model3d" xmlns:o="urn:schemas-microsoft-com:office:office" xmlns:r="http://schemas.openxmlformats.org/officeDocument/2006/relationships" xmlns:m="http://schemas.openxmlformats.org/officeDocument/2006/math" xmlns:v="urn:schemas-microsoft-com:vml" xmlns:wp14="http://schemas.microsoft.com/office/word/2010/wordprocessingDrawing" xmlns:wp="http://schemas.openxmlformats.org/drawingml/2006/wordprocessingDrawing" xmlns:w10="urn:schemas-microsoft-com:office:word" xmlns:w="http://schemas.openxmlformats.org/wordprocessingml/2006/main" xmlns:w14="http://schemas.microsoft.com/office/word/2010/wordml" xmlns:w15="http://schemas.microsoft.com/office/word/2012/wordml" xmlns:w16cid="http://schemas.microsoft.com/office/word/2016/wordml/cid" xmlns:w16se="http://schemas.microsoft.com/office/word/2015/wordml/symex" xmlns:wpg="http://schemas.microsoft.com/office/word/2010/wordprocessingGroup" xmlns:wpi="http://schemas.microsoft.com/office/word/2010/wordprocessingInk" xmlns:wne="http://schemas.microsoft.com/office/word/2006/wordml" xmlns:wps="http://schemas.microsoft.com/office/word/2010/wordprocessingShape" mc:Ignorable="w14 w15 w16se w16cid wp14">
   <w:abstractNum w:abstractNumId="0" w15:restartNumberingAfterBreak="0">
+    <w:nsid w:val="2C852590"/>
+    <w:multiLevelType w:val="hybridMultilevel"/>
+    <w:tmpl w:val="5540009C"/>
+    <w:lvl w:ilvl="0" w:tplc="987C5ECA">
+      <w:start w:val="1"/>
+      <w:numFmt w:val="decimal"/>
+      <w:lvlText w:val="%1."/>
+      <w:lvlJc w:val="left"/>
+      <w:pPr>
+        <w:ind w:left="2160" w:hanging="360"/>
+      </w:pPr>
+      <w:rPr>
+        <w:rFonts w:asciiTheme="minorHAnsi" w:eastAsiaTheme="minorHAnsi" w:hAnsiTheme="minorHAnsi" w:cstheme="minorBidi"/>
+      </w:rPr>
+    </w:lvl>
+    <w:lvl w:ilvl="1" w:tplc="04090019">
+      <w:start w:val="1"/>
+      <w:numFmt w:val="lowerLetter"/>
+      <w:lvlText w:val="%2."/>
+      <w:lvlJc w:val="left"/>
+      <w:pPr>
+        <w:ind w:left="2880" w:hanging="360"/>
+      </w:pPr>
+    </w:lvl>
+    <w:lvl w:ilvl="2" w:tplc="0409001B">
+      <w:start w:val="1"/>
+      <w:numFmt w:val="lowerRoman"/>
+      <w:lvlText w:val="%3."/>
+      <w:lvlJc w:val="right"/>
+      <w:pPr>
+        <w:ind w:left="3600" w:hanging="180"/>
+      </w:pPr>
+    </w:lvl>
+    <w:lvl w:ilvl="3" w:tplc="0409000F" w:tentative="1">
+      <w:start w:val="1"/>
+      <w:numFmt w:val="decimal"/>
+      <w:lvlText w:val="%4."/>
+      <w:lvlJc w:val="left"/>
+      <w:pPr>
+        <w:ind w:left="4320" w:hanging="360"/>
+      </w:pPr>
+    </w:lvl>
+    <w:lvl w:ilvl="4" w:tplc="04090019" w:tentative="1">
+      <w:start w:val="1"/>
+      <w:numFmt w:val="lowerLetter"/>
+      <w:lvlText w:val="%5."/>
+      <w:lvlJc w:val="left"/>
+      <w:pPr>
+        <w:ind w:left="5040" w:hanging="360"/>
+      </w:pPr>
+    </w:lvl>
+    <w:lvl w:ilvl="5" w:tplc="0409001B" w:tentative="1">
+      <w:start w:val="1"/>
+      <w:numFmt w:val="lowerRoman"/>
+      <w:lvlText w:val="%6."/>
+      <w:lvlJc w:val="right"/>
+      <w:pPr>
+        <w:ind w:left="5760" w:hanging="180"/>
+      </w:pPr>
+    </w:lvl>
+    <w:lvl w:ilvl="6" w:tplc="0409000F" w:tentative="1">
+      <w:start w:val="1"/>
+      <w:numFmt w:val="decimal"/>
+      <w:lvlText w:val="%7."/>
+      <w:lvlJc w:val="left"/>
+      <w:pPr>
+        <w:ind w:left="6480" w:hanging="360"/>
+      </w:pPr>
+    </w:lvl>
+    <w:lvl w:ilvl="7" w:tplc="04090019" w:tentative="1">
+      <w:start w:val="1"/>
+      <w:numFmt w:val="lowerLetter"/>
+      <w:lvlText w:val="%8."/>
+      <w:lvlJc w:val="left"/>
+      <w:pPr>
+        <w:ind w:left="7200" w:hanging="360"/>
+      </w:pPr>
+    </w:lvl>
+    <w:lvl w:ilvl="8" w:tplc="0409001B" w:tentative="1">
+      <w:start w:val="1"/>
+      <w:numFmt w:val="lowerRoman"/>
+      <w:lvlText w:val="%9."/>
+      <w:lvlJc w:val="right"/>
+      <w:pPr>
+        <w:ind w:left="7920" w:hanging="180"/>
+      </w:pPr>
+    </w:lvl>
+  </w:abstractNum>
+  <w:abstractNum w:abstractNumId="1" w15:restartNumberingAfterBreak="0">
+    <w:nsid w:val="2CA90BF6"/>
+    <w:multiLevelType w:val="hybridMultilevel"/>
+    <w:tmpl w:val="C3308E08"/>
+    <w:lvl w:ilvl="0" w:tplc="E8D6F37E">
+      <w:start w:val="1"/>
+      <w:numFmt w:val="decimal"/>
+      <w:lvlText w:val="%1."/>
+      <w:lvlJc w:val="left"/>
+      <w:pPr>
+        <w:ind w:left="2520" w:hanging="360"/>
+      </w:pPr>
+      <w:rPr>
+        <w:rFonts w:hint="default"/>
+      </w:rPr>
+    </w:lvl>
+    <w:lvl w:ilvl="1" w:tplc="04090019" w:tentative="1">
+      <w:start w:val="1"/>
+      <w:numFmt w:val="lowerLetter"/>
+      <w:lvlText w:val="%2."/>
+      <w:lvlJc w:val="left"/>
+      <w:pPr>
+        <w:ind w:left="3240" w:hanging="360"/>
+      </w:pPr>
+    </w:lvl>
+    <w:lvl w:ilvl="2" w:tplc="0409001B" w:tentative="1">
+      <w:start w:val="1"/>
+      <w:numFmt w:val="lowerRoman"/>
+      <w:lvlText w:val="%3."/>
+      <w:lvlJc w:val="right"/>
+      <w:pPr>
+        <w:ind w:left="3960" w:hanging="180"/>
+      </w:pPr>
+    </w:lvl>
+    <w:lvl w:ilvl="3" w:tplc="0409000F" w:tentative="1">
+      <w:start w:val="1"/>
+      <w:numFmt w:val="decimal"/>
+      <w:lvlText w:val="%4."/>
+      <w:lvlJc w:val="left"/>
+      <w:pPr>
+        <w:ind w:left="4680" w:hanging="360"/>
+      </w:pPr>
+    </w:lvl>
+    <w:lvl w:ilvl="4" w:tplc="04090019" w:tentative="1">
+      <w:start w:val="1"/>
+      <w:numFmt w:val="lowerLetter"/>
+      <w:lvlText w:val="%5."/>
+      <w:lvlJc w:val="left"/>
+      <w:pPr>
+        <w:ind w:left="5400" w:hanging="360"/>
+      </w:pPr>
+    </w:lvl>
+    <w:lvl w:ilvl="5" w:tplc="0409001B" w:tentative="1">
+      <w:start w:val="1"/>
+      <w:numFmt w:val="lowerRoman"/>
+      <w:lvlText w:val="%6."/>
+      <w:lvlJc w:val="right"/>
+      <w:pPr>
+        <w:ind w:left="6120" w:hanging="180"/>
+      </w:pPr>
+    </w:lvl>
+    <w:lvl w:ilvl="6" w:tplc="0409000F" w:tentative="1">
+      <w:start w:val="1"/>
+      <w:numFmt w:val="decimal"/>
+      <w:lvlText w:val="%7."/>
+      <w:lvlJc w:val="left"/>
+      <w:pPr>
+        <w:ind w:left="6840" w:hanging="360"/>
+      </w:pPr>
+    </w:lvl>
+    <w:lvl w:ilvl="7" w:tplc="04090019" w:tentative="1">
+      <w:start w:val="1"/>
+      <w:numFmt w:val="lowerLetter"/>
+      <w:lvlText w:val="%8."/>
+      <w:lvlJc w:val="left"/>
+      <w:pPr>
+        <w:ind w:left="7560" w:hanging="360"/>
+      </w:pPr>
+    </w:lvl>
+    <w:lvl w:ilvl="8" w:tplc="0409001B" w:tentative="1">
+      <w:start w:val="1"/>
+      <w:numFmt w:val="lowerRoman"/>
+      <w:lvlText w:val="%9."/>
+      <w:lvlJc w:val="right"/>
+      <w:pPr>
+        <w:ind w:left="8280" w:hanging="180"/>
+      </w:pPr>
+    </w:lvl>
+  </w:abstractNum>
+  <w:abstractNum w:abstractNumId="2" w15:restartNumberingAfterBreak="0">
+    <w:nsid w:val="3A7D2039"/>
+    <w:multiLevelType w:val="hybridMultilevel"/>
+    <w:tmpl w:val="E6EC798A"/>
+    <w:lvl w:ilvl="0" w:tplc="0409000F">
+      <w:start w:val="1"/>
+      <w:numFmt w:val="decimal"/>
+      <w:lvlText w:val="%1."/>
+      <w:lvlJc w:val="left"/>
+      <w:pPr>
+        <w:ind w:left="720" w:hanging="360"/>
+      </w:pPr>
+      <w:rPr>
+        <w:rFonts w:hint="default"/>
+      </w:rPr>
+    </w:lvl>
+    <w:lvl w:ilvl="1" w:tplc="04090019" w:tentative="1">
+      <w:start w:val="1"/>
+      <w:numFmt w:val="lowerLetter"/>
+      <w:lvlText w:val="%2."/>
+      <w:lvlJc w:val="left"/>
+      <w:pPr>
+        <w:ind w:left="1440" w:hanging="360"/>
+      </w:pPr>
+    </w:lvl>
+    <w:lvl w:ilvl="2" w:tplc="0409001B" w:tentative="1">
+      <w:start w:val="1"/>
+      <w:numFmt w:val="lowerRoman"/>
+      <w:lvlText w:val="%3."/>
+      <w:lvlJc w:val="right"/>
+      <w:pPr>
+        <w:ind w:left="2160" w:hanging="180"/>
+      </w:pPr>
+    </w:lvl>
+    <w:lvl w:ilvl="3" w:tplc="0409000F" w:tentative="1">
+      <w:start w:val="1"/>
+      <w:numFmt w:val="decimal"/>
+      <w:lvlText w:val="%4."/>
+      <w:lvlJc w:val="left"/>
+      <w:pPr>
+        <w:ind w:left="2880" w:hanging="360"/>
+      </w:pPr>
+    </w:lvl>
+    <w:lvl w:ilvl="4" w:tplc="04090019" w:tentative="1">
+      <w:start w:val="1"/>
+      <w:numFmt w:val="lowerLetter"/>
+      <w:lvlText w:val="%5."/>
+      <w:lvlJc w:val="left"/>
+      <w:pPr>
+        <w:ind w:left="3600" w:hanging="360"/>
+      </w:pPr>
+    </w:lvl>
+    <w:lvl w:ilvl="5" w:tplc="0409001B" w:tentative="1">
+      <w:start w:val="1"/>
+      <w:numFmt w:val="lowerRoman"/>
+      <w:lvlText w:val="%6."/>
+      <w:lvlJc w:val="right"/>
+      <w:pPr>
+        <w:ind w:left="4320" w:hanging="180"/>
+      </w:pPr>
+    </w:lvl>
+    <w:lvl w:ilvl="6" w:tplc="0409000F" w:tentative="1">
+      <w:start w:val="1"/>
+      <w:numFmt w:val="decimal"/>
+      <w:lvlText w:val="%7."/>
+      <w:lvlJc w:val="left"/>
+      <w:pPr>
+        <w:ind w:left="5040" w:hanging="360"/>
+      </w:pPr>
+    </w:lvl>
+    <w:lvl w:ilvl="7" w:tplc="04090019" w:tentative="1">
+      <w:start w:val="1"/>
+      <w:numFmt w:val="lowerLetter"/>
+      <w:lvlText w:val="%8."/>
+      <w:lvlJc w:val="left"/>
+      <w:pPr>
+        <w:ind w:left="5760" w:hanging="360"/>
+      </w:pPr>
+    </w:lvl>
+    <w:lvl w:ilvl="8" w:tplc="0409001B" w:tentative="1">
+      <w:start w:val="1"/>
+      <w:numFmt w:val="lowerRoman"/>
+      <w:lvlText w:val="%9."/>
+      <w:lvlJc w:val="right"/>
+      <w:pPr>
+        <w:ind w:left="6480" w:hanging="180"/>
+      </w:pPr>
+    </w:lvl>
+  </w:abstractNum>
+  <w:abstractNum w:abstractNumId="3" w15:restartNumberingAfterBreak="0">
+    <w:nsid w:val="45562664"/>
+    <w:multiLevelType w:val="hybridMultilevel"/>
+    <w:tmpl w:val="E708D0EE"/>
+    <w:lvl w:ilvl="0" w:tplc="865A9D30">
+      <w:start w:val="1"/>
+      <w:numFmt w:val="decimal"/>
+      <w:lvlText w:val="%1."/>
+      <w:lvlJc w:val="left"/>
+      <w:pPr>
+        <w:ind w:left="1968" w:hanging="360"/>
+      </w:pPr>
+      <w:rPr>
+        <w:rFonts w:hint="default"/>
+      </w:rPr>
+    </w:lvl>
+    <w:lvl w:ilvl="1" w:tplc="04090019" w:tentative="1">
+      <w:start w:val="1"/>
+      <w:numFmt w:val="lowerLetter"/>
+      <w:lvlText w:val="%2."/>
+      <w:lvlJc w:val="left"/>
+      <w:pPr>
+        <w:ind w:left="2688" w:hanging="360"/>
+      </w:pPr>
+    </w:lvl>
+    <w:lvl w:ilvl="2" w:tplc="0409001B" w:tentative="1">
+      <w:start w:val="1"/>
+      <w:numFmt w:val="lowerRoman"/>
+      <w:lvlText w:val="%3."/>
+      <w:lvlJc w:val="right"/>
+      <w:pPr>
+        <w:ind w:left="3408" w:hanging="180"/>
+      </w:pPr>
+    </w:lvl>
+    <w:lvl w:ilvl="3" w:tplc="0409000F" w:tentative="1">
+      <w:start w:val="1"/>
+      <w:numFmt w:val="decimal"/>
+      <w:lvlText w:val="%4."/>
+      <w:lvlJc w:val="left"/>
+      <w:pPr>
+        <w:ind w:left="4128" w:hanging="360"/>
+      </w:pPr>
+    </w:lvl>
+    <w:lvl w:ilvl="4" w:tplc="04090019" w:tentative="1">
+      <w:start w:val="1"/>
+      <w:numFmt w:val="lowerLetter"/>
+      <w:lvlText w:val="%5."/>
+      <w:lvlJc w:val="left"/>
+      <w:pPr>
+        <w:ind w:left="4848" w:hanging="360"/>
+      </w:pPr>
+    </w:lvl>
+    <w:lvl w:ilvl="5" w:tplc="0409001B" w:tentative="1">
+      <w:start w:val="1"/>
+      <w:numFmt w:val="lowerRoman"/>
+      <w:lvlText w:val="%6."/>
+      <w:lvlJc w:val="right"/>
+      <w:pPr>
+        <w:ind w:left="5568" w:hanging="180"/>
+      </w:pPr>
+    </w:lvl>
+    <w:lvl w:ilvl="6" w:tplc="0409000F" w:tentative="1">
+      <w:start w:val="1"/>
+      <w:numFmt w:val="decimal"/>
+      <w:lvlText w:val="%7."/>
+      <w:lvlJc w:val="left"/>
+      <w:pPr>
+        <w:ind w:left="6288" w:hanging="360"/>
+      </w:pPr>
+    </w:lvl>
+    <w:lvl w:ilvl="7" w:tplc="04090019" w:tentative="1">
+      <w:start w:val="1"/>
+      <w:numFmt w:val="lowerLetter"/>
+      <w:lvlText w:val="%8."/>
+      <w:lvlJc w:val="left"/>
+      <w:pPr>
+        <w:ind w:left="7008" w:hanging="360"/>
+      </w:pPr>
+    </w:lvl>
+    <w:lvl w:ilvl="8" w:tplc="0409001B" w:tentative="1">
+      <w:start w:val="1"/>
+      <w:numFmt w:val="lowerRoman"/>
+      <w:lvlText w:val="%9."/>
+      <w:lvlJc w:val="right"/>
+      <w:pPr>
+        <w:ind w:left="7728" w:hanging="180"/>
+      </w:pPr>
+    </w:lvl>
+  </w:abstractNum>
+  <w:abstractNum w:abstractNumId="4" w15:restartNumberingAfterBreak="0">
+    <w:nsid w:val="4640367D"/>
+    <w:multiLevelType w:val="hybridMultilevel"/>
+    <w:tmpl w:val="8486B1F2"/>
+    <w:lvl w:ilvl="0" w:tplc="BC7A1B3E">
+      <w:start w:val="1"/>
+      <w:numFmt w:val="decimal"/>
+      <w:lvlText w:val="%1."/>
+      <w:lvlJc w:val="left"/>
+      <w:pPr>
+        <w:ind w:left="1800" w:hanging="360"/>
+      </w:pPr>
+      <w:rPr>
+        <w:rFonts w:hint="default"/>
+      </w:rPr>
+    </w:lvl>
+    <w:lvl w:ilvl="1" w:tplc="04090019" w:tentative="1">
+      <w:start w:val="1"/>
+      <w:numFmt w:val="lowerLetter"/>
+      <w:lvlText w:val="%2."/>
+      <w:lvlJc w:val="left"/>
+      <w:pPr>
+        <w:ind w:left="2520" w:hanging="360"/>
+      </w:pPr>
+    </w:lvl>
+    <w:lvl w:ilvl="2" w:tplc="0409001B" w:tentative="1">
+      <w:start w:val="1"/>
+      <w:numFmt w:val="lowerRoman"/>
+      <w:lvlText w:val="%3."/>
+      <w:lvlJc w:val="right"/>
+      <w:pPr>
+        <w:ind w:left="3240" w:hanging="180"/>
+      </w:pPr>
+    </w:lvl>
+    <w:lvl w:ilvl="3" w:tplc="0409000F" w:tentative="1">
+      <w:start w:val="1"/>
+      <w:numFmt w:val="decimal"/>
+      <w:lvlText w:val="%4."/>
+      <w:lvlJc w:val="left"/>
+      <w:pPr>
+        <w:ind w:left="3960" w:hanging="360"/>
+      </w:pPr>
+    </w:lvl>
+    <w:lvl w:ilvl="4" w:tplc="04090019" w:tentative="1">
+      <w:start w:val="1"/>
+      <w:numFmt w:val="lowerLetter"/>
+      <w:lvlText w:val="%5."/>
+      <w:lvlJc w:val="left"/>
+      <w:pPr>
+        <w:ind w:left="4680" w:hanging="360"/>
+      </w:pPr>
+    </w:lvl>
+    <w:lvl w:ilvl="5" w:tplc="0409001B" w:tentative="1">
+      <w:start w:val="1"/>
+      <w:numFmt w:val="lowerRoman"/>
+      <w:lvlText w:val="%6."/>
+      <w:lvlJc w:val="right"/>
+      <w:pPr>
+        <w:ind w:left="5400" w:hanging="180"/>
+      </w:pPr>
+    </w:lvl>
+    <w:lvl w:ilvl="6" w:tplc="0409000F" w:tentative="1">
+      <w:start w:val="1"/>
+      <w:numFmt w:val="decimal"/>
+      <w:lvlText w:val="%7."/>
+      <w:lvlJc w:val="left"/>
+      <w:pPr>
+        <w:ind w:left="6120" w:hanging="360"/>
+      </w:pPr>
+    </w:lvl>
+    <w:lvl w:ilvl="7" w:tplc="04090019" w:tentative="1">
+      <w:start w:val="1"/>
+      <w:numFmt w:val="lowerLetter"/>
+      <w:lvlText w:val="%8."/>
+      <w:lvlJc w:val="left"/>
+      <w:pPr>
+        <w:ind w:left="6840" w:hanging="360"/>
+      </w:pPr>
+    </w:lvl>
+    <w:lvl w:ilvl="8" w:tplc="0409001B" w:tentative="1">
+      <w:start w:val="1"/>
+      <w:numFmt w:val="lowerRoman"/>
+      <w:lvlText w:val="%9."/>
+      <w:lvlJc w:val="right"/>
+      <w:pPr>
+        <w:ind w:left="7560" w:hanging="180"/>
+      </w:pPr>
+    </w:lvl>
+  </w:abstractNum>
+  <w:abstractNum w:abstractNumId="5" w15:restartNumberingAfterBreak="0">
     <w:nsid w:val="5FD1148A"/>
     <w:multiLevelType w:val="hybridMultilevel"/>
     <w:tmpl w:val="B0D45E06"/>
@@ -1001,7 +3451,7 @@
       </w:pPr>
     </w:lvl>
   </w:abstractNum>
-  <w:abstractNum w:abstractNumId="1" w15:restartNumberingAfterBreak="0">
+  <w:abstractNum w:abstractNumId="6" w15:restartNumberingAfterBreak="0">
     <w:nsid w:val="6A3A109C"/>
     <w:multiLevelType w:val="hybridMultilevel"/>
     <w:tmpl w:val="4328AC88"/>
@@ -1091,7 +3541,185 @@
       </w:pPr>
     </w:lvl>
   </w:abstractNum>
-  <w:abstractNum w:abstractNumId="2" w15:restartNumberingAfterBreak="0">
+  <w:abstractNum w:abstractNumId="7" w15:restartNumberingAfterBreak="0">
+    <w:nsid w:val="6BDB7194"/>
+    <w:multiLevelType w:val="hybridMultilevel"/>
+    <w:tmpl w:val="A3CE878C"/>
+    <w:lvl w:ilvl="0" w:tplc="B3BA5AE6">
+      <w:start w:val="1"/>
+      <w:numFmt w:val="decimal"/>
+      <w:lvlText w:val="%1."/>
+      <w:lvlJc w:val="left"/>
+      <w:pPr>
+        <w:ind w:left="1800" w:hanging="360"/>
+      </w:pPr>
+      <w:rPr>
+        <w:rFonts w:hint="default"/>
+      </w:rPr>
+    </w:lvl>
+    <w:lvl w:ilvl="1" w:tplc="04090019">
+      <w:start w:val="1"/>
+      <w:numFmt w:val="lowerLetter"/>
+      <w:lvlText w:val="%2."/>
+      <w:lvlJc w:val="left"/>
+      <w:pPr>
+        <w:ind w:left="2520" w:hanging="360"/>
+      </w:pPr>
+    </w:lvl>
+    <w:lvl w:ilvl="2" w:tplc="0409001B" w:tentative="1">
+      <w:start w:val="1"/>
+      <w:numFmt w:val="lowerRoman"/>
+      <w:lvlText w:val="%3."/>
+      <w:lvlJc w:val="right"/>
+      <w:pPr>
+        <w:ind w:left="3240" w:hanging="180"/>
+      </w:pPr>
+    </w:lvl>
+    <w:lvl w:ilvl="3" w:tplc="0409000F" w:tentative="1">
+      <w:start w:val="1"/>
+      <w:numFmt w:val="decimal"/>
+      <w:lvlText w:val="%4."/>
+      <w:lvlJc w:val="left"/>
+      <w:pPr>
+        <w:ind w:left="3960" w:hanging="360"/>
+      </w:pPr>
+    </w:lvl>
+    <w:lvl w:ilvl="4" w:tplc="04090019" w:tentative="1">
+      <w:start w:val="1"/>
+      <w:numFmt w:val="lowerLetter"/>
+      <w:lvlText w:val="%5."/>
+      <w:lvlJc w:val="left"/>
+      <w:pPr>
+        <w:ind w:left="4680" w:hanging="360"/>
+      </w:pPr>
+    </w:lvl>
+    <w:lvl w:ilvl="5" w:tplc="0409001B" w:tentative="1">
+      <w:start w:val="1"/>
+      <w:numFmt w:val="lowerRoman"/>
+      <w:lvlText w:val="%6."/>
+      <w:lvlJc w:val="right"/>
+      <w:pPr>
+        <w:ind w:left="5400" w:hanging="180"/>
+      </w:pPr>
+    </w:lvl>
+    <w:lvl w:ilvl="6" w:tplc="0409000F" w:tentative="1">
+      <w:start w:val="1"/>
+      <w:numFmt w:val="decimal"/>
+      <w:lvlText w:val="%7."/>
+      <w:lvlJc w:val="left"/>
+      <w:pPr>
+        <w:ind w:left="6120" w:hanging="360"/>
+      </w:pPr>
+    </w:lvl>
+    <w:lvl w:ilvl="7" w:tplc="04090019" w:tentative="1">
+      <w:start w:val="1"/>
+      <w:numFmt w:val="lowerLetter"/>
+      <w:lvlText w:val="%8."/>
+      <w:lvlJc w:val="left"/>
+      <w:pPr>
+        <w:ind w:left="6840" w:hanging="360"/>
+      </w:pPr>
+    </w:lvl>
+    <w:lvl w:ilvl="8" w:tplc="0409001B" w:tentative="1">
+      <w:start w:val="1"/>
+      <w:numFmt w:val="lowerRoman"/>
+      <w:lvlText w:val="%9."/>
+      <w:lvlJc w:val="right"/>
+      <w:pPr>
+        <w:ind w:left="7560" w:hanging="180"/>
+      </w:pPr>
+    </w:lvl>
+  </w:abstractNum>
+  <w:abstractNum w:abstractNumId="8" w15:restartNumberingAfterBreak="0">
+    <w:nsid w:val="6CE6144D"/>
+    <w:multiLevelType w:val="hybridMultilevel"/>
+    <w:tmpl w:val="83DCF010"/>
+    <w:lvl w:ilvl="0" w:tplc="41607B30">
+      <w:start w:val="1"/>
+      <w:numFmt w:val="decimal"/>
+      <w:lvlText w:val="%1."/>
+      <w:lvlJc w:val="left"/>
+      <w:pPr>
+        <w:ind w:left="1608" w:hanging="360"/>
+      </w:pPr>
+      <w:rPr>
+        <w:rFonts w:hint="default"/>
+      </w:rPr>
+    </w:lvl>
+    <w:lvl w:ilvl="1" w:tplc="04090019" w:tentative="1">
+      <w:start w:val="1"/>
+      <w:numFmt w:val="lowerLetter"/>
+      <w:lvlText w:val="%2."/>
+      <w:lvlJc w:val="left"/>
+      <w:pPr>
+        <w:ind w:left="2328" w:hanging="360"/>
+      </w:pPr>
+    </w:lvl>
+    <w:lvl w:ilvl="2" w:tplc="0409001B" w:tentative="1">
+      <w:start w:val="1"/>
+      <w:numFmt w:val="lowerRoman"/>
+      <w:lvlText w:val="%3."/>
+      <w:lvlJc w:val="right"/>
+      <w:pPr>
+        <w:ind w:left="3048" w:hanging="180"/>
+      </w:pPr>
+    </w:lvl>
+    <w:lvl w:ilvl="3" w:tplc="0409000F" w:tentative="1">
+      <w:start w:val="1"/>
+      <w:numFmt w:val="decimal"/>
+      <w:lvlText w:val="%4."/>
+      <w:lvlJc w:val="left"/>
+      <w:pPr>
+        <w:ind w:left="3768" w:hanging="360"/>
+      </w:pPr>
+    </w:lvl>
+    <w:lvl w:ilvl="4" w:tplc="04090019" w:tentative="1">
+      <w:start w:val="1"/>
+      <w:numFmt w:val="lowerLetter"/>
+      <w:lvlText w:val="%5."/>
+      <w:lvlJc w:val="left"/>
+      <w:pPr>
+        <w:ind w:left="4488" w:hanging="360"/>
+      </w:pPr>
+    </w:lvl>
+    <w:lvl w:ilvl="5" w:tplc="0409001B" w:tentative="1">
+      <w:start w:val="1"/>
+      <w:numFmt w:val="lowerRoman"/>
+      <w:lvlText w:val="%6."/>
+      <w:lvlJc w:val="right"/>
+      <w:pPr>
+        <w:ind w:left="5208" w:hanging="180"/>
+      </w:pPr>
+    </w:lvl>
+    <w:lvl w:ilvl="6" w:tplc="0409000F" w:tentative="1">
+      <w:start w:val="1"/>
+      <w:numFmt w:val="decimal"/>
+      <w:lvlText w:val="%7."/>
+      <w:lvlJc w:val="left"/>
+      <w:pPr>
+        <w:ind w:left="5928" w:hanging="360"/>
+      </w:pPr>
+    </w:lvl>
+    <w:lvl w:ilvl="7" w:tplc="04090019" w:tentative="1">
+      <w:start w:val="1"/>
+      <w:numFmt w:val="lowerLetter"/>
+      <w:lvlText w:val="%8."/>
+      <w:lvlJc w:val="left"/>
+      <w:pPr>
+        <w:ind w:left="6648" w:hanging="360"/>
+      </w:pPr>
+    </w:lvl>
+    <w:lvl w:ilvl="8" w:tplc="0409001B" w:tentative="1">
+      <w:start w:val="1"/>
+      <w:numFmt w:val="lowerRoman"/>
+      <w:lvlText w:val="%9."/>
+      <w:lvlJc w:val="right"/>
+      <w:pPr>
+        <w:ind w:left="7368" w:hanging="180"/>
+      </w:pPr>
+    </w:lvl>
+  </w:abstractNum>
+  <w:abstractNum w:abstractNumId="9" w15:restartNumberingAfterBreak="0">
     <w:nsid w:val="7EB12DA6"/>
     <w:multiLevelType w:val="hybridMultilevel"/>
     <w:tmpl w:val="F4C833CA"/>
@@ -1178,12 +3806,33 @@
     </w:lvl>
   </w:abstractNum>
   <w:num w:numId="1">
+    <w:abstractNumId w:val="9"/>
+  </w:num>
+  <w:num w:numId="2">
+    <w:abstractNumId w:val="5"/>
+  </w:num>
+  <w:num w:numId="3">
+    <w:abstractNumId w:val="6"/>
+  </w:num>
+  <w:num w:numId="4">
+    <w:abstractNumId w:val="4"/>
+  </w:num>
+  <w:num w:numId="5">
+    <w:abstractNumId w:val="0"/>
+  </w:num>
+  <w:num w:numId="6">
     <w:abstractNumId w:val="2"/>
   </w:num>
-  <w:num w:numId="2">
-    <w:abstractNumId w:val="0"/>
+  <w:num w:numId="7">
+    <w:abstractNumId w:val="8"/>
   </w:num>
-  <w:num w:numId="3">
+  <w:num w:numId="8">
+    <w:abstractNumId w:val="3"/>
+  </w:num>
+  <w:num w:numId="9">
+    <w:abstractNumId w:val="7"/>
+  </w:num>
+  <w:num w:numId="10">
     <w:abstractNumId w:val="1"/>
   </w:num>
 </w:numbering>
@@ -1679,6 +4328,36 @@
 </inkml:ink>
 </file>
 
+<file path=word/ink/ink10.xml><?xml version="1.0" encoding="utf-8"?>
+<inkml:ink xmlns:inkml="http://www.w3.org/2003/InkML">
+  <inkml:definitions>
+    <inkml:context xml:id="ctx0">
+      <inkml:inkSource xml:id="inkSrc0">
+        <inkml:traceFormat>
+          <inkml:channel name="X" type="integer" min="-2.14748E9" max="2.14748E9" units="cm"/>
+          <inkml:channel name="Y" type="integer" min="-2.14748E9" max="2.14748E9" units="cm"/>
+          <inkml:channel name="F" type="integer" max="32767" units="dev"/>
+        </inkml:traceFormat>
+        <inkml:channelProperties>
+          <inkml:channelProperty channel="X" name="resolution" value="1000" units="1/cm"/>
+          <inkml:channelProperty channel="Y" name="resolution" value="1000" units="1/cm"/>
+          <inkml:channelProperty channel="F" name="resolution" value="0" units="1/dev"/>
+        </inkml:channelProperties>
+      </inkml:inkSource>
+      <inkml:timestamp xml:id="ts0" timeString="2020-03-19T22:30:35.395"/>
+    </inkml:context>
+    <inkml:brush xml:id="br0">
+      <inkml:brushProperty name="width" value="0.3" units="cm"/>
+      <inkml:brushProperty name="height" value="0.6" units="cm"/>
+      <inkml:brushProperty name="color" value="#FFFC00"/>
+      <inkml:brushProperty name="tip" value="rectangle"/>
+      <inkml:brushProperty name="rasterOp" value="maskPen"/>
+    </inkml:brush>
+  </inkml:definitions>
+  <inkml:trace contextRef="#ctx0" brushRef="#br0">1 36 11736,'0'0'353,"0"0"72,3 0 270,17-3 50,17 0-83,14 0-74,9 3-208,10 0-75,9 0-89,7 0-20,4 0-10,11 0-3,13 0-4,9-1-1,9-1-14,5-1-8,4 3-16,-3 3-5,-11-1-4,-13-1 5,-7-1 6,-5 0 1,-4-1-4,-7-1 2,-13-2-4,-16 0-9,-14 0-30,-7 1-9,-7 2-18,-8 0-9,-4-4-28,-7 4-2397,-12 0-9571</inkml:trace>
+</inkml:ink>
+</file>
+
 <file path=word/ink/ink2.xml><?xml version="1.0" encoding="utf-8"?>
 <inkml:ink xmlns:inkml="http://www.w3.org/2003/InkML">
   <inkml:definitions>
@@ -1703,6 +4382,216 @@
     </inkml:brush>
   </inkml:definitions>
   <inkml:trace contextRef="#ctx0" brushRef="#br0">0 0 12360,'0'0'0,"0"0"0,0 0 0,25 3 0,-25-3 0,29 12 0,-29-12 0,37 30-16,-37-30 16,35 29-8,-35-29 8,0 0-9256</inkml:trace>
+</inkml:ink>
+</file>
+
+<file path=word/ink/ink3.xml><?xml version="1.0" encoding="utf-8"?>
+<inkml:ink xmlns:inkml="http://www.w3.org/2003/InkML">
+  <inkml:definitions>
+    <inkml:context xml:id="ctx0">
+      <inkml:inkSource xml:id="inkSrc0">
+        <inkml:traceFormat>
+          <inkml:channel name="X" type="integer" min="-2.14748E9" max="2.14748E9" units="cm"/>
+          <inkml:channel name="Y" type="integer" min="-2.14748E9" max="2.14748E9" units="cm"/>
+          <inkml:channel name="F" type="integer" max="32767" units="dev"/>
+        </inkml:traceFormat>
+        <inkml:channelProperties>
+          <inkml:channelProperty channel="X" name="resolution" value="1000" units="1/cm"/>
+          <inkml:channelProperty channel="Y" name="resolution" value="1000" units="1/cm"/>
+          <inkml:channelProperty channel="F" name="resolution" value="0" units="1/dev"/>
+        </inkml:channelProperties>
+      </inkml:inkSource>
+      <inkml:timestamp xml:id="ts0" timeString="2020-03-19T22:31:10.798"/>
+    </inkml:context>
+    <inkml:brush xml:id="br0">
+      <inkml:brushProperty name="width" value="0.3" units="cm"/>
+      <inkml:brushProperty name="height" value="0.6" units="cm"/>
+      <inkml:brushProperty name="color" value="#FFFC00"/>
+      <inkml:brushProperty name="tip" value="rectangle"/>
+      <inkml:brushProperty name="rasterOp" value="maskPen"/>
+    </inkml:brush>
+  </inkml:definitions>
+  <inkml:trace contextRef="#ctx0" brushRef="#br0">1 1123 13168,'22'-2'0,"21"-3"0,8-9 0,-2-13 0,0-12 0,-1-10 0,3-4 30,6-5 124,8-3 66,9-3 144,6-10 41,4-16 23,-55 56 11,19-30-439,11-35 441,-5 4-10,-6 10-62,-2 6-63,-4 9-206,-11 20-2173,-25 40-8485</inkml:trace>
+</inkml:ink>
+</file>
+
+<file path=word/ink/ink4.xml><?xml version="1.0" encoding="utf-8"?>
+<inkml:ink xmlns:inkml="http://www.w3.org/2003/InkML">
+  <inkml:definitions>
+    <inkml:context xml:id="ctx0">
+      <inkml:inkSource xml:id="inkSrc0">
+        <inkml:traceFormat>
+          <inkml:channel name="X" type="integer" min="-2.14748E9" max="2.14748E9" units="cm"/>
+          <inkml:channel name="Y" type="integer" min="-2.14748E9" max="2.14748E9" units="cm"/>
+          <inkml:channel name="F" type="integer" max="32767" units="dev"/>
+        </inkml:traceFormat>
+        <inkml:channelProperties>
+          <inkml:channelProperty channel="X" name="resolution" value="1000" units="1/cm"/>
+          <inkml:channelProperty channel="Y" name="resolution" value="1000" units="1/cm"/>
+          <inkml:channelProperty channel="F" name="resolution" value="0" units="1/dev"/>
+        </inkml:channelProperties>
+      </inkml:inkSource>
+      <inkml:timestamp xml:id="ts0" timeString="2020-03-19T22:31:10.425"/>
+    </inkml:context>
+    <inkml:brush xml:id="br0">
+      <inkml:brushProperty name="width" value="0.3" units="cm"/>
+      <inkml:brushProperty name="height" value="0.6" units="cm"/>
+      <inkml:brushProperty name="color" value="#FFFC00"/>
+      <inkml:brushProperty name="tip" value="rectangle"/>
+      <inkml:brushProperty name="rasterOp" value="maskPen"/>
+    </inkml:brush>
+  </inkml:definitions>
+  <inkml:trace contextRef="#ctx0" brushRef="#br0">0 624 11552,'19'53'1,"2"-14"3,8-11-8,-24-25 6,0 0 1,-1 0-1,1-1 1,0 1-1,0-1 1,3 0-3,37 6 81,7-9 40,-41 0-71,1-1-1,-1-1 0,1 0 1,-1 0-50,2-2 58,-1 0 0,1-1 0,-1 0 0,2-2-58,53-41 296,-1-14 14,-9-8-3,-2-2-11,2 4-56,4 7 4,2 8 56,2 9 23,0 1 17,-3-1-6,-12-2-36,-13 6-22,-11 13-48,-6 10-24,-4 6-48,-1 7-26,-2 5-53,-6 0-2102,-6 0-8357</inkml:trace>
+</inkml:ink>
+</file>
+
+<file path=word/ink/ink5.xml><?xml version="1.0" encoding="utf-8"?>
+<inkml:ink xmlns:inkml="http://www.w3.org/2003/InkML">
+  <inkml:definitions>
+    <inkml:context xml:id="ctx0">
+      <inkml:inkSource xml:id="inkSrc0">
+        <inkml:traceFormat>
+          <inkml:channel name="X" type="integer" min="-2.14748E9" max="2.14748E9" units="cm"/>
+          <inkml:channel name="Y" type="integer" min="-2.14748E9" max="2.14748E9" units="cm"/>
+          <inkml:channel name="F" type="integer" max="32767" units="dev"/>
+        </inkml:traceFormat>
+        <inkml:channelProperties>
+          <inkml:channelProperty channel="X" name="resolution" value="1000" units="1/cm"/>
+          <inkml:channelProperty channel="Y" name="resolution" value="1000" units="1/cm"/>
+          <inkml:channelProperty channel="F" name="resolution" value="0" units="1/dev"/>
+        </inkml:channelProperties>
+      </inkml:inkSource>
+      <inkml:timestamp xml:id="ts0" timeString="2020-03-19T22:31:09.376"/>
+    </inkml:context>
+    <inkml:brush xml:id="br0">
+      <inkml:brushProperty name="width" value="0.3" units="cm"/>
+      <inkml:brushProperty name="height" value="0.6" units="cm"/>
+      <inkml:brushProperty name="color" value="#FFFC00"/>
+      <inkml:brushProperty name="tip" value="rectangle"/>
+      <inkml:brushProperty name="rasterOp" value="maskPen"/>
+    </inkml:brush>
+  </inkml:definitions>
+  <inkml:trace contextRef="#ctx0" brushRef="#br0">0 505 9848,'16'28'64,"5"-2"26,9-1 108,6-2 20,3-6-19,5-9 17,5-12 72,5-7-8,0-9-121,-5-12-7,-3-9 97,-1-5 38,2-3 34,5-2 22,7-6 33,6-4 1,9-4-25,1 6-9,-8 14-30,-10 14-12,-12 6-34,-10 9-14,-10 6-34,-7 4-11,-2 4-24,2 4-8,2 7-26,-3 2-10,-8 0-16,-1 5-16,0 3-46,2-6-2133,-8-10-8499</inkml:trace>
+</inkml:ink>
+</file>
+
+<file path=word/ink/ink6.xml><?xml version="1.0" encoding="utf-8"?>
+<inkml:ink xmlns:inkml="http://www.w3.org/2003/InkML">
+  <inkml:definitions>
+    <inkml:context xml:id="ctx0">
+      <inkml:inkSource xml:id="inkSrc0">
+        <inkml:traceFormat>
+          <inkml:channel name="X" type="integer" min="-2.14748E9" max="2.14748E9" units="cm"/>
+          <inkml:channel name="Y" type="integer" min="-2.14748E9" max="2.14748E9" units="cm"/>
+          <inkml:channel name="F" type="integer" max="32767" units="dev"/>
+        </inkml:traceFormat>
+        <inkml:channelProperties>
+          <inkml:channelProperty channel="X" name="resolution" value="1000" units="1/cm"/>
+          <inkml:channelProperty channel="Y" name="resolution" value="1000" units="1/cm"/>
+          <inkml:channelProperty channel="F" name="resolution" value="0" units="1/dev"/>
+        </inkml:channelProperties>
+      </inkml:inkSource>
+      <inkml:timestamp xml:id="ts0" timeString="2020-03-19T22:31:06"/>
+    </inkml:context>
+    <inkml:brush xml:id="br0">
+      <inkml:brushProperty name="width" value="0.3" units="cm"/>
+      <inkml:brushProperty name="height" value="0.6" units="cm"/>
+      <inkml:brushProperty name="color" value="#FFFC00"/>
+      <inkml:brushProperty name="tip" value="rectangle"/>
+      <inkml:brushProperty name="rasterOp" value="maskPen"/>
+    </inkml:brush>
+  </inkml:definitions>
+  <inkml:trace contextRef="#ctx0" brushRef="#br0">0 749 11104,'32'14'520,"1"2"109,4 3 438,4 5 45,2 3-255,-1-1-105,-7-3-186,-8-3-78,-5-3-128,2-4-49,-20-12-281,-1 0 1,1 0-1,0-1 0,-1 1 1,1-1-1,0 0 0,-1 0 1,1-1-31,2 1 37,0-1 1,-1-1-1,0 1 1,1-1 0,-1 0-1,4-1-37,40-27 207,9-15-3,13-10-10,14-4 1,13-6 10,4-9 2,-2-13-4,6-3 6,6 1 12,1 7-2,-8 9-20,-6 13-6,-7 14-18,-3 11-10,-4 9-34,-6 11-17,-7 7-46,-10 8-18,-17 7-28,-9 4-8,-3 4-10,-7 3-2,-4 4-14,-5-1-2677,-14-17-10693</inkml:trace>
+</inkml:ink>
+</file>
+
+<file path=word/ink/ink7.xml><?xml version="1.0" encoding="utf-8"?>
+<inkml:ink xmlns:inkml="http://www.w3.org/2003/InkML">
+  <inkml:definitions>
+    <inkml:context xml:id="ctx0">
+      <inkml:inkSource xml:id="inkSrc0">
+        <inkml:traceFormat>
+          <inkml:channel name="X" type="integer" min="-2.14748E9" max="2.14748E9" units="cm"/>
+          <inkml:channel name="Y" type="integer" min="-2.14748E9" max="2.14748E9" units="cm"/>
+          <inkml:channel name="F" type="integer" max="32767" units="dev"/>
+        </inkml:traceFormat>
+        <inkml:channelProperties>
+          <inkml:channelProperty channel="X" name="resolution" value="1000" units="1/cm"/>
+          <inkml:channelProperty channel="Y" name="resolution" value="1000" units="1/cm"/>
+          <inkml:channelProperty channel="F" name="resolution" value="0" units="1/dev"/>
+        </inkml:channelProperties>
+      </inkml:inkSource>
+      <inkml:timestamp xml:id="ts0" timeString="2020-03-19T22:31:01.765"/>
+    </inkml:context>
+    <inkml:brush xml:id="br0">
+      <inkml:brushProperty name="width" value="0.3" units="cm"/>
+      <inkml:brushProperty name="height" value="0.6" units="cm"/>
+      <inkml:brushProperty name="color" value="#FF2500"/>
+      <inkml:brushProperty name="tip" value="rectangle"/>
+      <inkml:brushProperty name="rasterOp" value="maskPen"/>
+    </inkml:brush>
+  </inkml:definitions>
+  <inkml:trace contextRef="#ctx0" brushRef="#br0">75 210 9760,'19'-1'37,"22"-1"150,20-4 18,14-3-73,12 1-29,10 0-63,3-1-12,-2 1 16,-5-1 12,-1 0 32,7 3 25,8 3 71,-1 0 31,-11 0 33,-5 0 6,-2 1-4,2-1-9,7 0-26,-2-1-13,-6 0-19,-3 0 8,2-3 34,7 1 11,5 2-8,-1-2 3,-9-6 2,-7 3-1,-6 6-24,-2 3-7,2-3-18,2-4-4,4-1-15,-4 1-10,-10 3-19,-7-1-4,-1-4-15,-3 1-2,-2 4 12,-2 4 2,-5 1 0,-8 2-1,-9-2 1,-4-1-2,-2 0-12,-5 0-3,-6 1-6,-7 0-3,-6 2-12,-5 6-4,-15 2-12,-15-2-3,-10-2-4,-4 0-1,-7 1-12,-2-1-1,-5-2-2,-4 0 1,-4 1-8,-10 2 2,-10-1 2,-7-2-1,-2 0-6,-2-1-2,-4 0-6,-8 0-2,-9-1-4,-1-1 2,2 3-4,-8-3-2,-12 1-4,-5 3 2,6-2-4,-2 1-1,-9-1 0,6 3-2,17 0-10,8 1 1,0 2-4,3 4-1,9 1 0,12 5-2,13 1-10,12 0 0,11-3-8,11-3-3,14-4-18,12 0-3,11-5-10,10-3-4,10 5-12,15 1-2,17 1 0,11-2 2,8-4 6,14-1 4,16 0-10,13-1-2,14-4 0,7-2 0,5 0 2,7 2 6,8 1 6,5 1-39,1 1-166,2 1-55,6 2-59,-24-2-1919,-108-2-7616</inkml:trace>
+</inkml:ink>
+</file>
+
+<file path=word/ink/ink8.xml><?xml version="1.0" encoding="utf-8"?>
+<inkml:ink xmlns:inkml="http://www.w3.org/2003/InkML">
+  <inkml:definitions>
+    <inkml:context xml:id="ctx0">
+      <inkml:inkSource xml:id="inkSrc0">
+        <inkml:traceFormat>
+          <inkml:channel name="X" type="integer" min="-2.14748E9" max="2.14748E9" units="cm"/>
+          <inkml:channel name="Y" type="integer" min="-2.14748E9" max="2.14748E9" units="cm"/>
+          <inkml:channel name="F" type="integer" max="32767" units="dev"/>
+        </inkml:traceFormat>
+        <inkml:channelProperties>
+          <inkml:channelProperty channel="X" name="resolution" value="1000" units="1/cm"/>
+          <inkml:channelProperty channel="Y" name="resolution" value="1000" units="1/cm"/>
+          <inkml:channelProperty channel="F" name="resolution" value="0" units="1/dev"/>
+        </inkml:channelProperties>
+      </inkml:inkSource>
+      <inkml:timestamp xml:id="ts0" timeString="2020-03-19T22:31:00.499"/>
+    </inkml:context>
+    <inkml:brush xml:id="br0">
+      <inkml:brushProperty name="width" value="0.3" units="cm"/>
+      <inkml:brushProperty name="height" value="0.6" units="cm"/>
+      <inkml:brushProperty name="color" value="#FF2500"/>
+      <inkml:brushProperty name="tip" value="rectangle"/>
+      <inkml:brushProperty name="rasterOp" value="maskPen"/>
+    </inkml:brush>
+  </inkml:definitions>
+  <inkml:trace contextRef="#ctx0" brushRef="#br0">0 45 7704,'45'4'16,"-11"-1"34,-4-2 141,2 2 65,4-1 104,0 0 24,-4 1-24,1-2-31,6 2-114,5-3-23,5-3 7,6 2-5,6 2-19,3 2 20,3-3 82,-4 0 28,-10 3 13,-3-1-1,0 2-10,0 1-10,0-1-25,3 3-8,6 1-24,3 1-12,4-2-40,-3 2-11,-10-2-18,-3-3-6,-1-3-19,0 3-8,-1 5-3,4 2 2,3 0-2,5-3 0,2-3-14,-3 2-1,-4 4-8,-3 2 0,-4-2-9,1-4-5,9-4-4,1 5-5,-2 7-10,4 0-3,5-9 0,0 1 1,-3 6 6,-5 1 2,-3-3 7,-2-2 11,2 4 16,3 3 9,6-1 16,5-4 4,2-4 0,-5-2-2,-7-4-10,-2-1-2,1-1-12,0-4-1,1 1-2,6 2 1,5 2-10,-1 0 1,-4-4 12,-5-5 7,-3-7 4,2-1 4,8 5 2,5 0-2,5-1-12,3-2-4,-2 1-10,-4 0-3,-8-1-18,-3 2-5,4 4-12,2-1-5,2-5-18,0 1-3,-3 4-8,-7 3 0,-3-2-10,-4 1-2,-2 1 0,0 2 0,1 1 0,-3-1 0,-6 1 2,0 1 4,2 1 4,-10 0 4,-16 1 2,-10 1 2,-9 0 4,1 0 2,3 0 2,-3 0 4,-6 1 2,-20 2-1,-24-2-4,-13 5 2,-4 2-2,0 6 2,-5 1-4,-8 0-1,-10 2 0,-6 3-1,-7 4-4,-6 0 1,-5 0-10,-8-3-3,-14-6-4,-6 2 2,0 3-4,-4 0-2,-5-5-4,5-4 2,3 0-2,-3 0 2,-5-4-2,3 0 1,7 1-8,-1-5 1,-3-5-2,3-2 2,10 4-4,0 0-1,-4 0 0,5 1 0,15 2 0,9-1 0,5 0 0,1-2 0,0 0 0,3 0 0,10 0 0,8 0 0,7 0 0,-3-2 0,-3-2 0,-1 2 0,4 2 0,5 0 0,5 0 0,8 0 0,12 0 0,10 0 0,9-1 0,8-1 0,4-2 0,1 0 0,0 0 0,0-1 0,2-5 0,9-4 0,6-5 0,2-6 0,1-8 0,1-6 0,3 0 0,6 3 0,4 2 0,8 1 0,8 3 0,10 5 2,5 5 3,1 6-2,4 3 3,5 0 4,1-1 2,-4-1-8,-4 4 1,-2 4-4,-2 4-1,2 0 0,-2 1-1,-4 0-6,1 0-10,6 0-36,-13 0-2577,-33 0-10285</inkml:trace>
+</inkml:ink>
+</file>
+
+<file path=word/ink/ink9.xml><?xml version="1.0" encoding="utf-8"?>
+<inkml:ink xmlns:inkml="http://www.w3.org/2003/InkML">
+  <inkml:definitions>
+    <inkml:context xml:id="ctx0">
+      <inkml:inkSource xml:id="inkSrc0">
+        <inkml:traceFormat>
+          <inkml:channel name="X" type="integer" min="-2.14748E9" max="2.14748E9" units="cm"/>
+          <inkml:channel name="Y" type="integer" min="-2.14748E9" max="2.14748E9" units="cm"/>
+          <inkml:channel name="F" type="integer" max="32767" units="dev"/>
+        </inkml:traceFormat>
+        <inkml:channelProperties>
+          <inkml:channelProperty channel="X" name="resolution" value="1000" units="1/cm"/>
+          <inkml:channelProperty channel="Y" name="resolution" value="1000" units="1/cm"/>
+          <inkml:channelProperty channel="F" name="resolution" value="0" units="1/dev"/>
+        </inkml:channelProperties>
+      </inkml:inkSource>
+      <inkml:timestamp xml:id="ts0" timeString="2020-03-19T22:30:55.534"/>
+    </inkml:context>
+    <inkml:brush xml:id="br0">
+      <inkml:brushProperty name="width" value="0.3" units="cm"/>
+      <inkml:brushProperty name="height" value="0.6" units="cm"/>
+      <inkml:brushProperty name="color" value="#FF2500"/>
+      <inkml:brushProperty name="tip" value="rectangle"/>
+      <inkml:brushProperty name="rasterOp" value="maskPen"/>
+    </inkml:brush>
+  </inkml:definitions>
+  <inkml:trace contextRef="#ctx0" brushRef="#br0">1 355 9400,'0'0'225,"0"0"56,0 0 206,0 0 28,0 0-110,0 0-53,5-2-120,19-3-39,-8 3-51,-4 2-20,1-3-19,1 0 1,6 3 8,7 1 12,7-1 23,1 0 7,-4 0 12,2 3 3,8-1 7,8 0 21,-1 0 61,2 0 14,-2 1 0,-4 1 0,-9-2 0,-5-1-8,-1-1-31,0 2-13,2-1-40,-1 1-7,2 4-2,4 1 2,8-1-2,4 0 3,1 1 2,3-2 2,-2-3 4,-3 3 2,-7 1 2,-6-2 0,-2-3-12,2 1-6,2 2-24,2 1-4,2 0-8,1-1-2,-2-2-14,3-1-6,8 0-10,6 2-3,0 1-18,-5-2-2,-13-4-4,-3 0-3,7 2-12,5 2-2,2-2 0,1 0 0,1 0 0,5 1 0,8 1 0,4-1-2,-3-1-12,-6-4-3,-3 0-6,3 0-3,3-2-10,7 2 1,4 0-4,0 1-2,-3 2-4,-5 1 2,-2 0-4,0-1-2,2-1-4,2-2 2,4 2-2,7 1 2,3 1-2,-3 0 2,-8-2-2,-4-3 2,-2 1-2,6 0 2,10-1-2,2 0 3,-3-1 2,-3-3 0,-6 2 0,-5 3-1,-1 0-4,3-1 2,6 0-2,4 1 2,-1 0-2,-6-1 2,-5 1-2,-2-1 2,2 1-2,2-1 2,1 1-2,4-1 2,2 3-2,-4-2 3,-9-1 2,-7 1 0,0 0 0,0 1 0,3 1 0,3 0-1,5 1-4,1 1 2,2 0-2,-6 0 2,-11-3-2,-4 0 2,-1 1-2,4 2 2,3 0-2,3 2 2,4 0-2,2 0 2,1 0-2,-6 1 2,-10-2-2,-4-1 2,0-4-2,3 1 2,2 3-2,0 3 2,2 1-2,1-1 2,3-3-2,2 1 3,1 1 2,-4-3 0,-10-4 2,-5-1 3,-3 2-2,-1 2 3,4 2 2,3 2 0,5 0 0,3 0 0,2 0 2,3-2 3,1 0-2,-2 0 1,-5-3-8,0 0 1,0-1-2,4 1 3,-1 1 2,3 0 0,4 1 2,6 1 3,7 0-4,0 0 1,-5-2 4,-3-2 1,0 0-4,1 2 2,2-1-2,3 1 2,7 1-4,-1 1-1,-3 0 0,-3 0 0,-1-2 0,1-2 0,4 0 0,5 2 0,5 2 0,0-1 0,-9-4 0,-5 0 0,0-2 0,5 3 0,8-1 0,1 0 0,0 0 0,-1-2 0,-5-3 0,-3 3 0,2 3 2,6 1 3,6-1-4,-2 0-1,-9-1 0,-4-2 0,-5-3 0,-1 0-1,1 4-4,1 4 2,2 2-2,-2 1 2,-2-3-2,-5-2 3,-7-2 2,-1-1-1,2 4-4,1 1 2,2-2-2,1-1 2,2 1-2,-7-1 2,-8 1-2,-3-1 2,-1-1-4,-1 0-1,-1 2 0,2 0 0,2-3 2,-3 1 3,-5 1-2,2 1 2,7 0-2,5-2 3,-2 0 2,-10-2 0,-8 4 2,-4 3 4,1 1 4,-1 0 4,-1 0 2,0 0 0,2 0 0,1 2-1,1 0-4,-1 3 2,-4-1-4,5-4-2,6-2-4,0 0 1,-3 4-8,-3 2 2,-2 1 2,1 0 0,3-1 2,2 0 3,-5 0-4,-4 0-1,-3-1 0,-1-2 0,1 1 0,-1-1 0,-2 0 2,0 2 3,2 3-4,1 1-1,-2-1 0,-1 1 0,1 0 0,0 2-1,0 0-4,3-1 3,1 1 2,0-2 0,-1-2 0,0 3 0,5 3 2,-3-1 3,-8-7-2,-3-2 3,0 2 2,-1 1 0,0-2 0,1 0-1,1 1-4,1 1 2,-5-1-4,-7-1-1,3-1 2,-3 1 4,2 0 4,-3-1 3,3 1-4,-5-1-1,-1-1 0,0 0 0,2 0 2,4 3 3,-4-2-4,-2-1-2,0 0-4,-2 1 1,-4 4-8,3-3 1,-3 4-2,2-3 1,-10 4-8,-1-2 1,4-1-4,4 0-2,4-3-6,-4 2-2911,5-2-11643</inkml:trace>
 </inkml:ink>
 </file>
 

</xml_diff>